<commit_message>
Evaulering af sprint og scrum
</commit_message>
<xml_diff>
--- a/Rapportskrivning/Bilag/Til Procesrapport/Evaluering af SCRUM.docx
+++ b/Rapportskrivning/Bilag/Til Procesrapport/Evaluering af SCRUM.docx
@@ -13,8 +13,6 @@
           <w:szCs w:val="32"/>
         </w:rPr>
       </w:pPr>
-      <w:bookmarkStart w:id="0" w:name="_GoBack"/>
-      <w:bookmarkEnd w:id="0"/>
     </w:p>
     <w:p>
       <w:pPr>
@@ -27,15 +25,6 @@
           <w:lang w:val="en-US"/>
         </w:rPr>
       </w:pPr>
-      <w:r>
-        <w:rPr>
-          <w:rFonts w:cstheme="minorHAnsi"/>
-          <w:sz w:val="32"/>
-          <w:szCs w:val="32"/>
-          <w:lang w:val="en-US"/>
-        </w:rPr>
-        <w:t>Aarhus University School of Engineering</w:t>
-      </w:r>
     </w:p>
     <w:p>
       <w:pPr>
@@ -48,15 +37,6 @@
           <w:lang w:val="en-US"/>
         </w:rPr>
       </w:pPr>
-      <w:r>
-        <w:rPr>
-          <w:rFonts w:cstheme="minorHAnsi"/>
-          <w:sz w:val="32"/>
-          <w:szCs w:val="32"/>
-          <w:lang w:val="en-US"/>
-        </w:rPr>
-        <w:t>BAC7 – Automatisk ultralydsscanner</w:t>
-      </w:r>
     </w:p>
     <w:p>
       <w:pPr>
@@ -69,14 +49,192 @@
           <w:lang w:val="en-US"/>
         </w:rPr>
       </w:pPr>
-      <w:r>
+    </w:p>
+    <w:p>
+      <w:pPr>
+        <w:pStyle w:val="Sidehoved"/>
+        <w:jc w:val="center"/>
         <w:rPr>
           <w:rFonts w:cstheme="minorHAnsi"/>
           <w:sz w:val="32"/>
           <w:szCs w:val="32"/>
           <w:lang w:val="en-US"/>
         </w:rPr>
-        <w:t>Evaluering af Scrum</w:t>
+      </w:pPr>
+    </w:p>
+    <w:p>
+      <w:pPr>
+        <w:pStyle w:val="Sidehoved"/>
+        <w:jc w:val="center"/>
+        <w:rPr>
+          <w:rFonts w:cstheme="minorHAnsi"/>
+          <w:sz w:val="32"/>
+          <w:szCs w:val="32"/>
+          <w:lang w:val="en-US"/>
+        </w:rPr>
+      </w:pPr>
+    </w:p>
+    <w:p>
+      <w:pPr>
+        <w:pStyle w:val="Sidehoved"/>
+        <w:jc w:val="center"/>
+        <w:rPr>
+          <w:rFonts w:cstheme="minorHAnsi"/>
+          <w:sz w:val="32"/>
+          <w:szCs w:val="32"/>
+          <w:lang w:val="en-US"/>
+        </w:rPr>
+      </w:pPr>
+    </w:p>
+    <w:p>
+      <w:pPr>
+        <w:pStyle w:val="Sidehoved"/>
+        <w:jc w:val="center"/>
+        <w:rPr>
+          <w:rFonts w:cstheme="minorHAnsi"/>
+          <w:sz w:val="32"/>
+          <w:szCs w:val="32"/>
+          <w:lang w:val="en-US"/>
+        </w:rPr>
+      </w:pPr>
+    </w:p>
+    <w:p>
+      <w:pPr>
+        <w:pStyle w:val="Sidehoved"/>
+        <w:jc w:val="center"/>
+        <w:rPr>
+          <w:rFonts w:cstheme="minorHAnsi"/>
+          <w:sz w:val="32"/>
+          <w:szCs w:val="32"/>
+          <w:lang w:val="en-US"/>
+        </w:rPr>
+      </w:pPr>
+    </w:p>
+    <w:p>
+      <w:pPr>
+        <w:pStyle w:val="Sidehoved"/>
+        <w:jc w:val="center"/>
+        <w:rPr>
+          <w:rFonts w:cstheme="minorHAnsi"/>
+          <w:sz w:val="32"/>
+          <w:szCs w:val="32"/>
+          <w:lang w:val="en-US"/>
+        </w:rPr>
+      </w:pPr>
+      <w:bookmarkStart w:id="0" w:name="_GoBack"/>
+      <w:bookmarkEnd w:id="0"/>
+      <w:r>
+        <w:rPr>
+          <w:rFonts w:cstheme="minorHAnsi"/>
+          <w:sz w:val="32"/>
+          <w:szCs w:val="32"/>
+          <w:lang w:val="en-US"/>
+        </w:rPr>
+        <w:t>Aarhus University School of Engineering</w:t>
+      </w:r>
+    </w:p>
+    <w:p>
+      <w:pPr>
+        <w:pStyle w:val="Sidehoved"/>
+        <w:jc w:val="center"/>
+        <w:rPr>
+          <w:rFonts w:cstheme="minorHAnsi"/>
+          <w:sz w:val="32"/>
+          <w:szCs w:val="32"/>
+          <w:lang w:val="en-US"/>
+        </w:rPr>
+      </w:pPr>
+      <w:r>
+        <w:rPr>
+          <w:rFonts w:cstheme="minorHAnsi"/>
+          <w:sz w:val="32"/>
+          <w:szCs w:val="32"/>
+          <w:lang w:val="en-US"/>
+        </w:rPr>
+        <w:t xml:space="preserve">BAC7 – </w:t>
+      </w:r>
+      <w:proofErr w:type="spellStart"/>
+      <w:r>
+        <w:rPr>
+          <w:rFonts w:cstheme="minorHAnsi"/>
+          <w:sz w:val="32"/>
+          <w:szCs w:val="32"/>
+          <w:lang w:val="en-US"/>
+        </w:rPr>
+        <w:t>Automatisk</w:t>
+      </w:r>
+      <w:proofErr w:type="spellEnd"/>
+      <w:r>
+        <w:rPr>
+          <w:rFonts w:cstheme="minorHAnsi"/>
+          <w:sz w:val="32"/>
+          <w:szCs w:val="32"/>
+          <w:lang w:val="en-US"/>
+        </w:rPr>
+        <w:t xml:space="preserve"> </w:t>
+      </w:r>
+      <w:proofErr w:type="spellStart"/>
+      <w:r>
+        <w:rPr>
+          <w:rFonts w:cstheme="minorHAnsi"/>
+          <w:sz w:val="32"/>
+          <w:szCs w:val="32"/>
+          <w:lang w:val="en-US"/>
+        </w:rPr>
+        <w:t>ultralydsscanner</w:t>
+      </w:r>
+      <w:proofErr w:type="spellEnd"/>
+    </w:p>
+    <w:p>
+      <w:pPr>
+        <w:pStyle w:val="Sidehoved"/>
+        <w:jc w:val="center"/>
+        <w:rPr>
+          <w:rFonts w:cstheme="minorHAnsi"/>
+          <w:sz w:val="32"/>
+          <w:szCs w:val="32"/>
+          <w:lang w:val="en-US"/>
+        </w:rPr>
+      </w:pPr>
+      <w:proofErr w:type="spellStart"/>
+      <w:r>
+        <w:rPr>
+          <w:rFonts w:cstheme="minorHAnsi"/>
+          <w:sz w:val="32"/>
+          <w:szCs w:val="32"/>
+          <w:lang w:val="en-US"/>
+        </w:rPr>
+        <w:t>Evaluering</w:t>
+      </w:r>
+      <w:proofErr w:type="spellEnd"/>
+      <w:r>
+        <w:rPr>
+          <w:rFonts w:cstheme="minorHAnsi"/>
+          <w:sz w:val="32"/>
+          <w:szCs w:val="32"/>
+          <w:lang w:val="en-US"/>
+        </w:rPr>
+        <w:t xml:space="preserve"> </w:t>
+      </w:r>
+      <w:proofErr w:type="spellStart"/>
+      <w:r>
+        <w:rPr>
+          <w:rFonts w:cstheme="minorHAnsi"/>
+          <w:sz w:val="32"/>
+          <w:szCs w:val="32"/>
+          <w:lang w:val="en-US"/>
+        </w:rPr>
+        <w:t>af</w:t>
+      </w:r>
+      <w:proofErr w:type="spellEnd"/>
+      <w:r>
+        <w:rPr>
+          <w:rFonts w:cstheme="minorHAnsi"/>
+          <w:sz w:val="32"/>
+          <w:szCs w:val="32"/>
+          <w:lang w:val="en-US"/>
+        </w:rPr>
+        <w:t xml:space="preserve"> Scrum</w:t>
       </w:r>
     </w:p>
     <w:p/>
@@ -138,13 +296,13 @@
           <w:r>
             <w:fldChar w:fldCharType="separate"/>
           </w:r>
-          <w:hyperlink w:anchor="_Toc467830381" w:history="1">
+          <w:hyperlink w:anchor="_Toc469325445" w:history="1">
             <w:r>
               <w:rPr>
                 <w:rStyle w:val="Hyperlink"/>
                 <w:noProof/>
               </w:rPr>
-              <w:t>Hvad er Scrum</w:t>
+              <w:t>Scrum forklaring</w:t>
             </w:r>
             <w:r>
               <w:rPr>
@@ -165,7 +323,7 @@
                 <w:noProof/>
                 <w:webHidden/>
               </w:rPr>
-              <w:instrText xml:space="preserve"> PAGEREF _Toc467830381 \h </w:instrText>
+              <w:instrText xml:space="preserve"> PAGEREF _Toc469325445 \h </w:instrText>
             </w:r>
             <w:r>
               <w:rPr>
@@ -209,7 +367,7 @@
               <w:lang w:eastAsia="da-DK"/>
             </w:rPr>
           </w:pPr>
-          <w:hyperlink w:anchor="_Toc467830382" w:history="1">
+          <w:hyperlink w:anchor="_Toc469325446" w:history="1">
             <w:r>
               <w:rPr>
                 <w:rStyle w:val="Hyperlink"/>
@@ -236,7 +394,7 @@
                 <w:noProof/>
                 <w:webHidden/>
               </w:rPr>
-              <w:instrText xml:space="preserve"> PAGEREF _Toc467830382 \h </w:instrText>
+              <w:instrText xml:space="preserve"> PAGEREF _Toc469325446 \h </w:instrText>
             </w:r>
             <w:r>
               <w:rPr>
@@ -280,7 +438,7 @@
               <w:lang w:eastAsia="da-DK"/>
             </w:rPr>
           </w:pPr>
-          <w:hyperlink w:anchor="_Toc467830383" w:history="1">
+          <w:hyperlink w:anchor="_Toc469325447" w:history="1">
             <w:r>
               <w:rPr>
                 <w:rStyle w:val="Hyperlink"/>
@@ -307,7 +465,7 @@
                 <w:noProof/>
                 <w:webHidden/>
               </w:rPr>
-              <w:instrText xml:space="preserve"> PAGEREF _Toc467830383 \h </w:instrText>
+              <w:instrText xml:space="preserve"> PAGEREF _Toc469325447 \h </w:instrText>
             </w:r>
             <w:r>
               <w:rPr>
@@ -351,7 +509,7 @@
               <w:lang w:eastAsia="da-DK"/>
             </w:rPr>
           </w:pPr>
-          <w:hyperlink w:anchor="_Toc467830384" w:history="1">
+          <w:hyperlink w:anchor="_Toc469325448" w:history="1">
             <w:r>
               <w:rPr>
                 <w:rStyle w:val="Hyperlink"/>
@@ -378,7 +536,7 @@
                 <w:noProof/>
                 <w:webHidden/>
               </w:rPr>
-              <w:instrText xml:space="preserve"> PAGEREF _Toc467830384 \h </w:instrText>
+              <w:instrText xml:space="preserve"> PAGEREF _Toc469325448 \h </w:instrText>
             </w:r>
             <w:r>
               <w:rPr>
@@ -422,7 +580,7 @@
               <w:lang w:eastAsia="da-DK"/>
             </w:rPr>
           </w:pPr>
-          <w:hyperlink w:anchor="_Toc467830385" w:history="1">
+          <w:hyperlink w:anchor="_Toc469325449" w:history="1">
             <w:r>
               <w:rPr>
                 <w:rStyle w:val="Hyperlink"/>
@@ -449,7 +607,7 @@
                 <w:noProof/>
                 <w:webHidden/>
               </w:rPr>
-              <w:instrText xml:space="preserve"> PAGEREF _Toc467830385 \h </w:instrText>
+              <w:instrText xml:space="preserve"> PAGEREF _Toc469325449 \h </w:instrText>
             </w:r>
             <w:r>
               <w:rPr>
@@ -493,7 +651,7 @@
               <w:lang w:eastAsia="da-DK"/>
             </w:rPr>
           </w:pPr>
-          <w:hyperlink w:anchor="_Toc467830386" w:history="1">
+          <w:hyperlink w:anchor="_Toc469325450" w:history="1">
             <w:r>
               <w:rPr>
                 <w:rStyle w:val="Hyperlink"/>
@@ -520,7 +678,7 @@
                 <w:noProof/>
                 <w:webHidden/>
               </w:rPr>
-              <w:instrText xml:space="preserve"> PAGEREF _Toc467830386 \h </w:instrText>
+              <w:instrText xml:space="preserve"> PAGEREF _Toc469325450 \h </w:instrText>
             </w:r>
             <w:r>
               <w:rPr>
@@ -564,7 +722,7 @@
               <w:lang w:eastAsia="da-DK"/>
             </w:rPr>
           </w:pPr>
-          <w:hyperlink w:anchor="_Toc467830387" w:history="1">
+          <w:hyperlink w:anchor="_Toc469325451" w:history="1">
             <w:r>
               <w:rPr>
                 <w:rStyle w:val="Hyperlink"/>
@@ -591,7 +749,7 @@
                 <w:noProof/>
                 <w:webHidden/>
               </w:rPr>
-              <w:instrText xml:space="preserve"> PAGEREF _Toc467830387 \h </w:instrText>
+              <w:instrText xml:space="preserve"> PAGEREF _Toc469325451 \h </w:instrText>
             </w:r>
             <w:r>
               <w:rPr>
@@ -635,7 +793,7 @@
               <w:lang w:eastAsia="da-DK"/>
             </w:rPr>
           </w:pPr>
-          <w:hyperlink w:anchor="_Toc467830388" w:history="1">
+          <w:hyperlink w:anchor="_Toc469325452" w:history="1">
             <w:r>
               <w:rPr>
                 <w:rStyle w:val="Hyperlink"/>
@@ -662,7 +820,7 @@
                 <w:noProof/>
                 <w:webHidden/>
               </w:rPr>
-              <w:instrText xml:space="preserve"> PAGEREF _Toc467830388 \h </w:instrText>
+              <w:instrText xml:space="preserve"> PAGEREF _Toc469325452 \h </w:instrText>
             </w:r>
             <w:r>
               <w:rPr>
@@ -706,7 +864,7 @@
               <w:lang w:eastAsia="da-DK"/>
             </w:rPr>
           </w:pPr>
-          <w:hyperlink w:anchor="_Toc467830389" w:history="1">
+          <w:hyperlink w:anchor="_Toc469325453" w:history="1">
             <w:r>
               <w:rPr>
                 <w:rStyle w:val="Hyperlink"/>
@@ -733,7 +891,7 @@
                 <w:noProof/>
                 <w:webHidden/>
               </w:rPr>
-              <w:instrText xml:space="preserve"> PAGEREF _Toc467830389 \h </w:instrText>
+              <w:instrText xml:space="preserve"> PAGEREF _Toc469325453 \h </w:instrText>
             </w:r>
             <w:r>
               <w:rPr>
@@ -754,6 +912,77 @@
                 <w:webHidden/>
               </w:rPr>
               <w:t>10</w:t>
+            </w:r>
+            <w:r>
+              <w:rPr>
+                <w:noProof/>
+                <w:webHidden/>
+              </w:rPr>
+              <w:fldChar w:fldCharType="end"/>
+            </w:r>
+          </w:hyperlink>
+        </w:p>
+        <w:p>
+          <w:pPr>
+            <w:pStyle w:val="Indholdsfortegnelse2"/>
+            <w:tabs>
+              <w:tab w:val="right" w:leader="dot" w:pos="9628"/>
+            </w:tabs>
+            <w:rPr>
+              <w:rFonts w:eastAsiaTheme="minorEastAsia"/>
+              <w:noProof/>
+              <w:sz w:val="22"/>
+              <w:lang w:eastAsia="da-DK"/>
+            </w:rPr>
+          </w:pPr>
+          <w:hyperlink w:anchor="_Toc469325454" w:history="1">
+            <w:r>
+              <w:rPr>
+                <w:rStyle w:val="Hyperlink"/>
+                <w:noProof/>
+              </w:rPr>
+              <w:t>Sprint 7:</w:t>
+            </w:r>
+            <w:r>
+              <w:rPr>
+                <w:noProof/>
+                <w:webHidden/>
+              </w:rPr>
+              <w:tab/>
+            </w:r>
+            <w:r>
+              <w:rPr>
+                <w:noProof/>
+                <w:webHidden/>
+              </w:rPr>
+              <w:fldChar w:fldCharType="begin"/>
+            </w:r>
+            <w:r>
+              <w:rPr>
+                <w:noProof/>
+                <w:webHidden/>
+              </w:rPr>
+              <w:instrText xml:space="preserve"> PAGEREF _Toc469325454 \h </w:instrText>
+            </w:r>
+            <w:r>
+              <w:rPr>
+                <w:noProof/>
+                <w:webHidden/>
+              </w:rPr>
+            </w:r>
+            <w:r>
+              <w:rPr>
+                <w:noProof/>
+                <w:webHidden/>
+              </w:rPr>
+              <w:fldChar w:fldCharType="separate"/>
+            </w:r>
+            <w:r>
+              <w:rPr>
+                <w:noProof/>
+                <w:webHidden/>
+              </w:rPr>
+              <w:t>14</w:t>
             </w:r>
             <w:r>
               <w:rPr>
@@ -809,16 +1038,32 @@
         <w:t>projektstyringsmetode</w:t>
       </w:r>
       <w:r>
-        <w:t xml:space="preserve"> SCRUM i løbet af udviklingen af systemet Automatisk Ultralydsscanner. Dokumentet indeholder beskrivelse af SCRUM, hvordan det er brugt i projektet, timebestemmelse af hvert task i backlog og evaluering af de enkelte sprint. </w:t>
+        <w:t xml:space="preserve"> SCRUM i løbet af udviklingen af systemet Automatisk Ultralydsscanner. Dokumentet indeholder beskrivelse af SCRUM, hvordan det er brugt i projektet, timebestemmelse af hvert </w:t>
+      </w:r>
+      <w:proofErr w:type="spellStart"/>
+      <w:r>
+        <w:t>task</w:t>
+      </w:r>
+      <w:proofErr w:type="spellEnd"/>
+      <w:r>
+        <w:t xml:space="preserve"> i </w:t>
+      </w:r>
+      <w:proofErr w:type="spellStart"/>
+      <w:r>
+        <w:t>backlog</w:t>
+      </w:r>
+      <w:proofErr w:type="spellEnd"/>
+      <w:r>
+        <w:t xml:space="preserve"> og evaluering af de enkelte sprint. </w:t>
       </w:r>
     </w:p>
     <w:p>
       <w:pPr>
         <w:pStyle w:val="Overskrift1"/>
       </w:pPr>
-      <w:bookmarkStart w:id="1" w:name="_Toc467830381"/>
-      <w:r>
-        <w:t>Hvad er Scrum</w:t>
+      <w:bookmarkStart w:id="1" w:name="_Toc469325445"/>
+      <w:r>
+        <w:t>Scrum forklaring</w:t>
       </w:r>
       <w:bookmarkEnd w:id="1"/>
     </w:p>
@@ -844,7 +1089,15 @@
     </w:p>
     <w:p>
       <w:r>
-        <w:t>Udtrykket stammer fra rugby, hvor et scrum er en metode t</w:t>
+        <w:t xml:space="preserve">Udtrykket stammer fra rugby, hvor et </w:t>
+      </w:r>
+      <w:proofErr w:type="spellStart"/>
+      <w:r>
+        <w:t>scrum</w:t>
+      </w:r>
+      <w:proofErr w:type="spellEnd"/>
+      <w:r>
+        <w:t xml:space="preserve"> er en metode t</w:t>
       </w:r>
       <w:r>
         <w:t xml:space="preserve">il at få bolden tilbage i spil. Ved det daglige Scrum møde </w:t>
@@ -865,8 +1118,21 @@
         <w:t xml:space="preserve"> d</w:t>
       </w:r>
       <w:r>
-        <w:t>er blokerer den videre fremgang. Man arbejder i iterationer kaldet ”Sprints”, som kan vare op til et par uger, og det sikre, at man hele tiden ved, hvor langt man er i projektet og benytter ressourcer optimalt. Til at anvende Scrum benyttes Product Backlog</w:t>
-      </w:r>
+        <w:t xml:space="preserve">er blokerer den videre fremgang. Man arbejder i </w:t>
+      </w:r>
+      <w:proofErr w:type="spellStart"/>
+      <w:r>
+        <w:t>iterationer</w:t>
+      </w:r>
+      <w:proofErr w:type="spellEnd"/>
+      <w:r>
+        <w:t xml:space="preserve"> kaldet ”Sprints”, som kan vare op til et par uger, og det sikre, at man hele tiden ved, hvor langt man er i projektet og benytter ressourcer optimalt. Til at anvende Scrum benyttes Product </w:t>
+      </w:r>
+      <w:proofErr w:type="spellStart"/>
+      <w:r>
+        <w:t>Backlog</w:t>
+      </w:r>
+      <w:proofErr w:type="spellEnd"/>
       <w:r>
         <w:t xml:space="preserve"> og items</w:t>
       </w:r>
@@ -874,7 +1140,39 @@
         <w:t xml:space="preserve">, der er en prioriteret liste over hvad skal laves til produktet. </w:t>
       </w:r>
       <w:r>
-        <w:t>Man vil under hvert sprint vælge items fra Product Backlog og bryde disse ned i ”Tasks”, som man sætter på i sprintbackloggen – de ting der skal nås i det sprint. Ved afslutningen af hvert sprint vil man lave et Sprint Review, hvor man evaluerer, hvordan det gik, og hvordan det kunne være gået bedre.</w:t>
+        <w:t xml:space="preserve">Man vil under hvert sprint vælge items fra Product </w:t>
+      </w:r>
+      <w:proofErr w:type="spellStart"/>
+      <w:r>
+        <w:t>Backlog</w:t>
+      </w:r>
+      <w:proofErr w:type="spellEnd"/>
+      <w:r>
+        <w:t xml:space="preserve"> og bryde disse ned i ”</w:t>
+      </w:r>
+      <w:proofErr w:type="spellStart"/>
+      <w:r>
+        <w:t>Tasks</w:t>
+      </w:r>
+      <w:proofErr w:type="spellEnd"/>
+      <w:r>
+        <w:t xml:space="preserve">”, som man sætter på i </w:t>
+      </w:r>
+      <w:proofErr w:type="spellStart"/>
+      <w:r>
+        <w:t>sprintbackloggen</w:t>
+      </w:r>
+      <w:proofErr w:type="spellEnd"/>
+      <w:r>
+        <w:t xml:space="preserve"> – de ting der skal nås i det sprint. Ved afslutningen af hvert sprint vil man lave et Sprint </w:t>
+      </w:r>
+      <w:proofErr w:type="spellStart"/>
+      <w:r>
+        <w:t>Review</w:t>
+      </w:r>
+      <w:proofErr w:type="spellEnd"/>
+      <w:r>
+        <w:t>, hvor man evaluerer, hvordan det gik, og hvordan det kunne være gået bedre.</w:t>
       </w:r>
       <w:r>
         <w:rPr>
@@ -887,7 +1185,7 @@
       <w:pPr>
         <w:pStyle w:val="Overskrift1"/>
       </w:pPr>
-      <w:bookmarkStart w:id="2" w:name="_Toc467830382"/>
+      <w:bookmarkStart w:id="2" w:name="_Toc469325446"/>
       <w:r>
         <w:t>Anvendelse af Scrum i projektforløb</w:t>
       </w:r>
@@ -907,10 +1205,42 @@
         <w:t xml:space="preserve">Projektet er udarbejdet af 3 medlemmer, hvilket har betydet, at der ikke er en Scrum Master, men i stedet har alle medlemmer haft ansvar for processen. </w:t>
       </w:r>
       <w:r>
-        <w:t>Product Owner kommer tættest på at være Søren Pallesen fra Robotic Ultrasound, men grundet arbejdstider</w:t>
-      </w:r>
-      <w:r>
-        <w:t xml:space="preserve"> er Product Owner </w:t>
+        <w:t xml:space="preserve">Product </w:t>
+      </w:r>
+      <w:proofErr w:type="spellStart"/>
+      <w:r>
+        <w:t>Owner</w:t>
+      </w:r>
+      <w:proofErr w:type="spellEnd"/>
+      <w:r>
+        <w:t xml:space="preserve"> kommer tættest på at være Søren Pallesen fra </w:t>
+      </w:r>
+      <w:proofErr w:type="spellStart"/>
+      <w:r>
+        <w:t>Robotic</w:t>
+      </w:r>
+      <w:proofErr w:type="spellEnd"/>
+      <w:r>
+        <w:t xml:space="preserve"> </w:t>
+      </w:r>
+      <w:proofErr w:type="spellStart"/>
+      <w:r>
+        <w:t>Ultrasound</w:t>
+      </w:r>
+      <w:proofErr w:type="spellEnd"/>
+      <w:r>
+        <w:t>, men grundet arbejdstider</w:t>
+      </w:r>
+      <w:r>
+        <w:t xml:space="preserve"> er Product </w:t>
+      </w:r>
+      <w:proofErr w:type="spellStart"/>
+      <w:r>
+        <w:t>Owner</w:t>
+      </w:r>
+      <w:proofErr w:type="spellEnd"/>
+      <w:r>
+        <w:t xml:space="preserve"> </w:t>
       </w:r>
       <w:r>
         <w:t>fravalgt i denne proces.</w:t>
@@ -918,7 +1248,71 @@
     </w:p>
     <w:p>
       <w:r>
-        <w:t xml:space="preserve">Hjemmesiden Trello er anvendt til at holde styr på de forskellige opgaver. Hvert sprint har sit eget board, hvor det er delt op lister med Backlog, Ongoing, Stalled, Review, Done. Ved start af hvert sprint er de forskellige tasks skrevet ind i Backlog og timesat. Den samlede timebestemmelse til hvert sprint, blev udregnet ved at se, hvor meget tid hvert medlem havde til rådighed udover tid til andre studierelaterede opgaver. </w:t>
+        <w:t xml:space="preserve">Hjemmesiden </w:t>
+      </w:r>
+      <w:proofErr w:type="spellStart"/>
+      <w:r>
+        <w:t>Trello</w:t>
+      </w:r>
+      <w:proofErr w:type="spellEnd"/>
+      <w:r>
+        <w:t xml:space="preserve"> er anvendt til at holde styr på de forskellige opgaver. Hvert sprint har sit eget </w:t>
+      </w:r>
+      <w:proofErr w:type="spellStart"/>
+      <w:r>
+        <w:t>board</w:t>
+      </w:r>
+      <w:proofErr w:type="spellEnd"/>
+      <w:r>
+        <w:t xml:space="preserve">, hvor det er delt op lister med </w:t>
+      </w:r>
+      <w:proofErr w:type="spellStart"/>
+      <w:r>
+        <w:t>Backlog</w:t>
+      </w:r>
+      <w:proofErr w:type="spellEnd"/>
+      <w:r>
+        <w:t xml:space="preserve">, </w:t>
+      </w:r>
+      <w:proofErr w:type="spellStart"/>
+      <w:r>
+        <w:t>Ongoing</w:t>
+      </w:r>
+      <w:proofErr w:type="spellEnd"/>
+      <w:r>
+        <w:t xml:space="preserve">, </w:t>
+      </w:r>
+      <w:proofErr w:type="spellStart"/>
+      <w:r>
+        <w:t>Stalled</w:t>
+      </w:r>
+      <w:proofErr w:type="spellEnd"/>
+      <w:r>
+        <w:t xml:space="preserve">, </w:t>
+      </w:r>
+      <w:proofErr w:type="spellStart"/>
+      <w:r>
+        <w:t>Review</w:t>
+      </w:r>
+      <w:proofErr w:type="spellEnd"/>
+      <w:r>
+        <w:t xml:space="preserve">, Done. Ved start af hvert sprint er de forskellige </w:t>
+      </w:r>
+      <w:proofErr w:type="spellStart"/>
+      <w:r>
+        <w:t>tasks</w:t>
+      </w:r>
+      <w:proofErr w:type="spellEnd"/>
+      <w:r>
+        <w:t xml:space="preserve"> skrevet ind i </w:t>
+      </w:r>
+      <w:proofErr w:type="spellStart"/>
+      <w:r>
+        <w:t>Backlog</w:t>
+      </w:r>
+      <w:proofErr w:type="spellEnd"/>
+      <w:r>
+        <w:t xml:space="preserve"> og timesat. Den samlede timebestemmelse til hvert sprint, blev udregnet ved at se, hvor meget tid hvert medlem havde til rådighed udover tid til andre studierelaterede opgaver. </w:t>
       </w:r>
       <w:r>
         <w:t xml:space="preserve">Der er gået ud fra en effektiv arbejdstid på </w:t>
@@ -927,7 +1321,15 @@
         <w:t>80%, mens der er spildtid til at sætte sig i</w:t>
       </w:r>
       <w:r>
-        <w:t xml:space="preserve">nd i stoffet igen, pauser og spisepauser mm. Derfor er tider på de enkelte task et udtryk for effektiv arbejdstid. </w:t>
+        <w:t xml:space="preserve">nd i stoffet igen, pauser og spisepauser mm. Derfor er tider på de enkelte </w:t>
+      </w:r>
+      <w:proofErr w:type="spellStart"/>
+      <w:r>
+        <w:t>task</w:t>
+      </w:r>
+      <w:proofErr w:type="spellEnd"/>
+      <w:r>
+        <w:t xml:space="preserve"> et udtryk for effektiv arbejdstid. </w:t>
       </w:r>
     </w:p>
     <w:p>
@@ -944,7 +1346,39 @@
         <w:t>undervisning, hvilket</w:t>
       </w:r>
       <w:r>
-        <w:t xml:space="preserve"> bar præg på, hvordan sprints blev planlagt. Det betød, at nogle tidsbestemmelser ikke var præcise, da der ikke blev arbejdet på en Task kontinuerligt, som man ellers ville gøre. Burn down charts blev derfor først taget i brug efter sprint 5, </w:t>
+        <w:t xml:space="preserve"> bar præg på, hvordan sprints blev planlagt. Det betød, at nogle tidsbestemmelser ikke var præcise, da der ikke blev arbejdet på en </w:t>
+      </w:r>
+      <w:proofErr w:type="spellStart"/>
+      <w:r>
+        <w:t>Task</w:t>
+      </w:r>
+      <w:proofErr w:type="spellEnd"/>
+      <w:r>
+        <w:t xml:space="preserve"> kontinuerligt, som man ellers ville gøre. </w:t>
+      </w:r>
+      <w:proofErr w:type="spellStart"/>
+      <w:r>
+        <w:t>Burn</w:t>
+      </w:r>
+      <w:proofErr w:type="spellEnd"/>
+      <w:r>
+        <w:t xml:space="preserve"> </w:t>
+      </w:r>
+      <w:proofErr w:type="spellStart"/>
+      <w:r>
+        <w:t>down</w:t>
+      </w:r>
+      <w:proofErr w:type="spellEnd"/>
+      <w:r>
+        <w:t xml:space="preserve"> </w:t>
+      </w:r>
+      <w:proofErr w:type="spellStart"/>
+      <w:r>
+        <w:t>charts</w:t>
+      </w:r>
+      <w:proofErr w:type="spellEnd"/>
+      <w:r>
+        <w:t xml:space="preserve"> blev derfor først taget i brug efter sprint 5, </w:t>
       </w:r>
       <w:r>
         <w:t>da to af teammedlemmerne var færdig med unde</w:t>
@@ -965,7 +1399,7 @@
       <w:pPr>
         <w:pStyle w:val="Overskrift1"/>
       </w:pPr>
-      <w:bookmarkStart w:id="3" w:name="_Toc467830383"/>
+      <w:bookmarkStart w:id="3" w:name="_Toc469325447"/>
       <w:r>
         <w:lastRenderedPageBreak/>
         <w:t>Evaluering af de enkelte sprints</w:t>
@@ -984,7 +1418,7 @@
       <w:pPr>
         <w:pStyle w:val="Overskrift2"/>
       </w:pPr>
-      <w:bookmarkStart w:id="4" w:name="_Toc467830384"/>
+      <w:bookmarkStart w:id="4" w:name="_Toc469325448"/>
       <w:r>
         <w:t>Sprint 1</w:t>
       </w:r>
@@ -1038,12 +1472,14 @@
                 <w:b/>
               </w:rPr>
             </w:pPr>
+            <w:proofErr w:type="spellStart"/>
             <w:r>
               <w:rPr>
                 <w:b/>
               </w:rPr>
               <w:t>Backlog</w:t>
             </w:r>
+            <w:proofErr w:type="spellEnd"/>
           </w:p>
         </w:tc>
       </w:tr>
@@ -1054,8 +1490,13 @@
           </w:tcPr>
           <w:p>
             <w:r>
-              <w:t>Find reviewgruppe</w:t>
-            </w:r>
+              <w:t xml:space="preserve">Find </w:t>
+            </w:r>
+            <w:proofErr w:type="spellStart"/>
+            <w:r>
+              <w:t>reviewgruppe</w:t>
+            </w:r>
+            <w:proofErr w:type="spellEnd"/>
           </w:p>
         </w:tc>
         <w:tc>
@@ -1064,8 +1505,13 @@
           </w:tcPr>
           <w:p>
             <w:r>
-              <w:t>Opsætning af git</w:t>
-            </w:r>
+              <w:t xml:space="preserve">Opsætning af </w:t>
+            </w:r>
+            <w:proofErr w:type="spellStart"/>
+            <w:r>
+              <w:t>git</w:t>
+            </w:r>
+            <w:proofErr w:type="spellEnd"/>
           </w:p>
         </w:tc>
         <w:tc>
@@ -1085,9 +1531,11 @@
             <w:tcW w:w="3114" w:type="dxa"/>
           </w:tcPr>
           <w:p>
+            <w:proofErr w:type="spellStart"/>
             <w:r>
               <w:t>Projektstying</w:t>
             </w:r>
+            <w:proofErr w:type="spellEnd"/>
           </w:p>
         </w:tc>
         <w:tc>
@@ -1106,7 +1554,15 @@
           </w:tcPr>
           <w:p>
             <w:r>
-              <w:t>Oprettelse af Trello til projektstyring</w:t>
+              <w:t xml:space="preserve">Oprettelse af </w:t>
+            </w:r>
+            <w:proofErr w:type="spellStart"/>
+            <w:r>
+              <w:t>Trello</w:t>
+            </w:r>
+            <w:proofErr w:type="spellEnd"/>
+            <w:r>
+              <w:t xml:space="preserve"> til projektstyring</w:t>
             </w:r>
           </w:p>
         </w:tc>
@@ -1214,16 +1670,32 @@
           <w:b/>
         </w:rPr>
       </w:pPr>
+      <w:proofErr w:type="spellStart"/>
       <w:r>
         <w:rPr>
           <w:b/>
         </w:rPr>
-        <w:t xml:space="preserve">Trello: </w:t>
+        <w:t>Trello</w:t>
+      </w:r>
+      <w:proofErr w:type="spellEnd"/>
+      <w:r>
+        <w:rPr>
+          <w:b/>
+        </w:rPr>
+        <w:t xml:space="preserve">: </w:t>
       </w:r>
     </w:p>
     <w:p>
       <w:r>
-        <w:t xml:space="preserve">Bemærk, at der endnu ikke var en liste med ”stalled”. </w:t>
+        <w:t>Bemærk, at der endnu ikke var en liste med ”</w:t>
+      </w:r>
+      <w:proofErr w:type="spellStart"/>
+      <w:r>
+        <w:t>stalled</w:t>
+      </w:r>
+      <w:proofErr w:type="spellEnd"/>
+      <w:r>
+        <w:t xml:space="preserve">”. </w:t>
       </w:r>
     </w:p>
     <w:p>
@@ -1236,7 +1708,7 @@
           <w:lang w:eastAsia="da-DK"/>
         </w:rPr>
         <w:drawing>
-          <wp:inline distT="0" distB="0" distL="0" distR="0" wp14:anchorId="3901C377" wp14:editId="13B487A5">
+          <wp:inline distT="0" distB="0" distL="0" distR="0" wp14:anchorId="7640D69A" wp14:editId="3075B7B3">
             <wp:extent cx="6120130" cy="3427095"/>
             <wp:effectExtent l="0" t="0" r="0" b="1905"/>
             <wp:docPr id="1" name="Billede 1"/>
@@ -1302,7 +1774,15 @@
         <w:fldChar w:fldCharType="end"/>
       </w:r>
       <w:r>
-        <w:t xml:space="preserve"> Trello efter 1. sprint</w:t>
+        <w:t xml:space="preserve"> </w:t>
+      </w:r>
+      <w:proofErr w:type="spellStart"/>
+      <w:r>
+        <w:t>Trello</w:t>
+      </w:r>
+      <w:proofErr w:type="spellEnd"/>
+      <w:r>
+        <w:t xml:space="preserve"> efter 1. sprint</w:t>
       </w:r>
     </w:p>
     <w:p>
@@ -1322,7 +1802,7 @@
       <w:pPr>
         <w:pStyle w:val="Overskrift2"/>
       </w:pPr>
-      <w:bookmarkStart w:id="5" w:name="_Toc467830385"/>
+      <w:bookmarkStart w:id="5" w:name="_Toc469325449"/>
       <w:r>
         <w:lastRenderedPageBreak/>
         <w:t>Sprint 2:</w:t>
@@ -1396,12 +1876,14 @@
                 <w:b/>
               </w:rPr>
             </w:pPr>
+            <w:proofErr w:type="spellStart"/>
             <w:r>
               <w:rPr>
                 <w:b/>
               </w:rPr>
               <w:t>Backlog</w:t>
             </w:r>
+            <w:proofErr w:type="spellEnd"/>
           </w:p>
         </w:tc>
       </w:tr>
@@ -1456,11 +1938,19 @@
                 <w:lang w:val="en-US"/>
               </w:rPr>
             </w:pPr>
+            <w:proofErr w:type="gramStart"/>
             <w:r>
               <w:rPr>
                 <w:lang w:val="en-US"/>
               </w:rPr>
-              <w:t>”Nice to have” Use Cases</w:t>
+              <w:t>”Nice</w:t>
+            </w:r>
+            <w:proofErr w:type="gramEnd"/>
+            <w:r>
+              <w:rPr>
+                <w:lang w:val="en-US"/>
+              </w:rPr>
+              <w:t xml:space="preserve"> to have” Use Cases</w:t>
             </w:r>
           </w:p>
         </w:tc>
@@ -1551,9 +2041,27 @@
             <w:tcW w:w="2689" w:type="dxa"/>
           </w:tcPr>
           <w:p>
-            <w:r>
-              <w:t>Fully Dressed Use</w:t>
-            </w:r>
+            <w:proofErr w:type="spellStart"/>
+            <w:r>
+              <w:t>Fully</w:t>
+            </w:r>
+            <w:proofErr w:type="spellEnd"/>
+            <w:r>
+              <w:t xml:space="preserve"> </w:t>
+            </w:r>
+            <w:proofErr w:type="spellStart"/>
+            <w:r>
+              <w:t>Dressed</w:t>
+            </w:r>
+            <w:proofErr w:type="spellEnd"/>
+            <w:r>
+              <w:t xml:space="preserve"> </w:t>
+            </w:r>
+            <w:proofErr w:type="spellStart"/>
+            <w:r>
+              <w:t>Use</w:t>
+            </w:r>
+            <w:proofErr w:type="spellEnd"/>
             <w:r>
               <w:t xml:space="preserve"> C</w:t>
             </w:r>
@@ -1619,9 +2127,11 @@
             <w:tcW w:w="2689" w:type="dxa"/>
           </w:tcPr>
           <w:p>
+            <w:proofErr w:type="spellStart"/>
             <w:r>
               <w:t>Systembesrkivelsestekst</w:t>
             </w:r>
+            <w:proofErr w:type="spellEnd"/>
           </w:p>
         </w:tc>
         <w:tc>
@@ -1682,7 +2192,15 @@
           </w:tcPr>
           <w:p>
             <w:r>
-              <w:t>Undersøgelse af behov for strain gauge</w:t>
+              <w:t xml:space="preserve">Undersøgelse af behov for </w:t>
+            </w:r>
+            <w:proofErr w:type="spellStart"/>
+            <w:r>
+              <w:t>strain</w:t>
+            </w:r>
+            <w:proofErr w:type="spellEnd"/>
+            <w:r>
+              <w:t xml:space="preserve"> gauge</w:t>
             </w:r>
           </w:p>
         </w:tc>
@@ -1702,8 +2220,21 @@
           </w:tcPr>
           <w:p>
             <w:r>
-              <w:t>Finde ideele måde at afgøre den ydre del af et mesh</w:t>
-            </w:r>
+              <w:t xml:space="preserve">Finde </w:t>
+            </w:r>
+            <w:proofErr w:type="spellStart"/>
+            <w:r>
+              <w:t>ideele</w:t>
+            </w:r>
+            <w:proofErr w:type="spellEnd"/>
+            <w:r>
+              <w:t xml:space="preserve"> måde at afgøre den ydre del af et </w:t>
+            </w:r>
+            <w:proofErr w:type="spellStart"/>
+            <w:r>
+              <w:t>mesh</w:t>
+            </w:r>
+            <w:proofErr w:type="spellEnd"/>
           </w:p>
         </w:tc>
         <w:tc>
@@ -1799,18 +2330,50 @@
         <w:t xml:space="preserve">men </w:t>
       </w:r>
       <w:r>
-        <w:t xml:space="preserve">der havde dog været lidt start vanskeligheder. For det første har det været svært at sætte arbejdstid på de enkelte opgaver. Gruppen fordelte arbejdstiden på opgaverne, ved at udregne gruppens samlede arbejdstid til spintet og derefter fordele tiden på bedst muligvis på de forskellige opgaver. Gruppen havde aldrig arbejdet på denne måde før og derfor tog nogle af opgaverne meget længere tid at løse end beregnet, mens andre tog meget kortere tid. </w:t>
+        <w:t xml:space="preserve">der havde dog været lidt start vanskeligheder. For det første har det været svært at sætte arbejdstid på de enkelte opgaver. Gruppen fordelte arbejdstiden på opgaverne, ved at udregne gruppens samlede arbejdstid til </w:t>
+      </w:r>
+      <w:proofErr w:type="spellStart"/>
+      <w:r>
+        <w:t>spintet</w:t>
+      </w:r>
+      <w:proofErr w:type="spellEnd"/>
+      <w:r>
+        <w:t xml:space="preserve"> og derefter fordele tiden på bedst muligvis på de forskellige opgaver. Gruppen havde aldrig arbejdet på denne måde før og derfor tog nogle af opgaverne meget længere tid at løse end beregnet, mens andre tog meget kortere tid. </w:t>
       </w:r>
     </w:p>
     <w:p>
       <w:r>
-        <w:t>Derudover har gruppen været nødt til at tilføje flere opgaver til sprintet, da sprintet blev forlænget frem til reviewmødet med vejleder Michael Alrøe. For det an</w:t>
+        <w:t xml:space="preserve">Derudover har gruppen været nødt til at tilføje flere opgaver til sprintet, da sprintet blev forlænget frem til </w:t>
+      </w:r>
+      <w:proofErr w:type="spellStart"/>
+      <w:r>
+        <w:t>reviewmødet</w:t>
+      </w:r>
+      <w:proofErr w:type="spellEnd"/>
+      <w:r>
+        <w:t xml:space="preserve"> med vejleder Michael </w:t>
+      </w:r>
+      <w:proofErr w:type="spellStart"/>
+      <w:r>
+        <w:t>Alrøe</w:t>
+      </w:r>
+      <w:proofErr w:type="spellEnd"/>
+      <w:r>
+        <w:t>. For det an</w:t>
       </w:r>
       <w:r>
         <w:t xml:space="preserve">det var det en stor udfordring </w:t>
       </w:r>
       <w:r>
-        <w:t>at få de definerede opgaver afsluttet. Opgaverne var blevet defineret meget bredt og det gjorde det derfor svært at gøre opgaverne helt færdige og mange af opgaverne endte i gruppen ”stalled”. Til næs</w:t>
+        <w:t>at få de definerede opgaver afsluttet. Opgaverne var blevet defineret meget bredt og det gjorde det derfor svært at gøre opgaverne helt færdige og mange af opgaverne endte i gruppen ”</w:t>
+      </w:r>
+      <w:proofErr w:type="spellStart"/>
+      <w:r>
+        <w:t>stalled</w:t>
+      </w:r>
+      <w:proofErr w:type="spellEnd"/>
+      <w:r>
+        <w:t>”. Til næs</w:t>
       </w:r>
       <w:r>
         <w:t xml:space="preserve">te sprint, vil gruppen forsøge </w:t>
@@ -1825,11 +2388,19 @@
           <w:b/>
         </w:rPr>
       </w:pPr>
+      <w:proofErr w:type="spellStart"/>
       <w:r>
         <w:rPr>
           <w:b/>
         </w:rPr>
-        <w:t xml:space="preserve">Trello: </w:t>
+        <w:t>Trello</w:t>
+      </w:r>
+      <w:proofErr w:type="spellEnd"/>
+      <w:r>
+        <w:rPr>
+          <w:b/>
+        </w:rPr>
+        <w:t xml:space="preserve">: </w:t>
       </w:r>
     </w:p>
     <w:p>
@@ -1843,7 +2414,7 @@
           <w:lang w:eastAsia="da-DK"/>
         </w:rPr>
         <w:drawing>
-          <wp:inline distT="0" distB="0" distL="0" distR="0" wp14:anchorId="0FC48F80" wp14:editId="02C1CAB7">
+          <wp:inline distT="0" distB="0" distL="0" distR="0" wp14:anchorId="3026CFFE" wp14:editId="5C061E89">
             <wp:extent cx="5661794" cy="2806810"/>
             <wp:effectExtent l="0" t="0" r="0" b="0"/>
             <wp:docPr id="2" name="Billede 2"/>
@@ -1909,14 +2480,22 @@
         <w:fldChar w:fldCharType="end"/>
       </w:r>
       <w:r>
-        <w:t xml:space="preserve"> Trello efter 2. sprint</w:t>
+        <w:t xml:space="preserve"> </w:t>
+      </w:r>
+      <w:proofErr w:type="spellStart"/>
+      <w:r>
+        <w:t>Trello</w:t>
+      </w:r>
+      <w:proofErr w:type="spellEnd"/>
+      <w:r>
+        <w:t xml:space="preserve"> efter 2. sprint</w:t>
       </w:r>
     </w:p>
     <w:p>
       <w:pPr>
         <w:pStyle w:val="Overskrift2"/>
       </w:pPr>
-      <w:bookmarkStart w:id="6" w:name="_Toc467830386"/>
+      <w:bookmarkStart w:id="6" w:name="_Toc469325450"/>
       <w:r>
         <w:lastRenderedPageBreak/>
         <w:t>Sprint 3:</w:t>
@@ -1993,12 +2572,14 @@
                 <w:b/>
               </w:rPr>
             </w:pPr>
+            <w:proofErr w:type="spellStart"/>
             <w:r>
               <w:rPr>
                 <w:b/>
               </w:rPr>
               <w:t>Backlog</w:t>
             </w:r>
+            <w:proofErr w:type="spellEnd"/>
           </w:p>
         </w:tc>
       </w:tr>
@@ -2057,8 +2638,30 @@
               <w:rPr>
                 <w:lang w:val="en-US"/>
               </w:rPr>
-              <w:t>Kinect mesg - opklaring</w:t>
-            </w:r>
+              <w:t xml:space="preserve">Kinect </w:t>
+            </w:r>
+            <w:proofErr w:type="spellStart"/>
+            <w:r>
+              <w:rPr>
+                <w:lang w:val="en-US"/>
+              </w:rPr>
+              <w:t>mesg</w:t>
+            </w:r>
+            <w:proofErr w:type="spellEnd"/>
+            <w:r>
+              <w:rPr>
+                <w:lang w:val="en-US"/>
+              </w:rPr>
+              <w:t xml:space="preserve"> - </w:t>
+            </w:r>
+            <w:proofErr w:type="spellStart"/>
+            <w:r>
+              <w:rPr>
+                <w:lang w:val="en-US"/>
+              </w:rPr>
+              <w:t>opklaring</w:t>
+            </w:r>
+            <w:proofErr w:type="spellEnd"/>
           </w:p>
         </w:tc>
         <w:tc>
@@ -2106,8 +2709,13 @@
             <w:tcW w:w="2552" w:type="dxa"/>
           </w:tcPr>
           <w:p>
-            <w:r>
-              <w:t>Rotering af robotarm</w:t>
+            <w:proofErr w:type="spellStart"/>
+            <w:r>
+              <w:t>Rotering</w:t>
+            </w:r>
+            <w:proofErr w:type="spellEnd"/>
+            <w:r>
+              <w:t xml:space="preserve"> af robotarm</w:t>
             </w:r>
           </w:p>
         </w:tc>
@@ -2127,8 +2735,13 @@
           </w:tcPr>
           <w:p>
             <w:r>
-              <w:t>Evaluering af sptint</w:t>
-            </w:r>
+              <w:t xml:space="preserve">Evaluering af </w:t>
+            </w:r>
+            <w:proofErr w:type="spellStart"/>
+            <w:r>
+              <w:t>sptint</w:t>
+            </w:r>
+            <w:proofErr w:type="spellEnd"/>
           </w:p>
         </w:tc>
         <w:tc>
@@ -2169,7 +2782,15 @@
           </w:tcPr>
           <w:p>
             <w:r>
-              <w:t>Opret konto i refworks og indsæt kilder</w:t>
+              <w:t xml:space="preserve">Opret konto i </w:t>
+            </w:r>
+            <w:proofErr w:type="spellStart"/>
+            <w:r>
+              <w:t>refworks</w:t>
+            </w:r>
+            <w:proofErr w:type="spellEnd"/>
+            <w:r>
+              <w:t xml:space="preserve"> og indsæt kilder</w:t>
             </w:r>
           </w:p>
         </w:tc>
@@ -2189,8 +2810,13 @@
           </w:tcPr>
           <w:p>
             <w:r>
-              <w:t>Ret kravspecifikation efter review</w:t>
-            </w:r>
+              <w:t xml:space="preserve">Ret kravspecifikation efter </w:t>
+            </w:r>
+            <w:proofErr w:type="spellStart"/>
+            <w:r>
+              <w:t>review</w:t>
+            </w:r>
+            <w:proofErr w:type="spellEnd"/>
           </w:p>
         </w:tc>
         <w:tc>
@@ -2211,7 +2837,23 @@
           </w:tcPr>
           <w:p>
             <w:r>
-              <w:t>Udkast til definering af test til fully dressed UC</w:t>
+              <w:t xml:space="preserve">Udkast til definering af test til </w:t>
+            </w:r>
+            <w:proofErr w:type="spellStart"/>
+            <w:r>
+              <w:t>fully</w:t>
+            </w:r>
+            <w:proofErr w:type="spellEnd"/>
+            <w:r>
+              <w:t xml:space="preserve"> </w:t>
+            </w:r>
+            <w:proofErr w:type="spellStart"/>
+            <w:r>
+              <w:t>dressed</w:t>
+            </w:r>
+            <w:proofErr w:type="spellEnd"/>
+            <w:r>
+              <w:t xml:space="preserve"> UC</w:t>
             </w:r>
           </w:p>
         </w:tc>
@@ -2251,8 +2893,21 @@
           </w:tcPr>
           <w:p>
             <w:r>
-              <w:t>Send kravspec til reviwgruppe</w:t>
-            </w:r>
+              <w:t xml:space="preserve">Send </w:t>
+            </w:r>
+            <w:proofErr w:type="spellStart"/>
+            <w:r>
+              <w:t>kravspec</w:t>
+            </w:r>
+            <w:proofErr w:type="spellEnd"/>
+            <w:r>
+              <w:t xml:space="preserve"> til </w:t>
+            </w:r>
+            <w:proofErr w:type="spellStart"/>
+            <w:r>
+              <w:t>reviwgruppe</w:t>
+            </w:r>
+            <w:proofErr w:type="spellEnd"/>
           </w:p>
         </w:tc>
         <w:tc>
@@ -2312,8 +2967,21 @@
             <w:tcW w:w="2410" w:type="dxa"/>
           </w:tcPr>
           <w:p>
-            <w:r>
-              <w:t>Review af reviewgruppens arbejde</w:t>
+            <w:proofErr w:type="spellStart"/>
+            <w:r>
+              <w:t>Review</w:t>
+            </w:r>
+            <w:proofErr w:type="spellEnd"/>
+            <w:r>
+              <w:t xml:space="preserve"> af </w:t>
+            </w:r>
+            <w:proofErr w:type="spellStart"/>
+            <w:r>
+              <w:t>reviewgruppens</w:t>
+            </w:r>
+            <w:proofErr w:type="spellEnd"/>
+            <w:r>
+              <w:t xml:space="preserve"> arbejde</w:t>
             </w:r>
           </w:p>
         </w:tc>
@@ -2343,13 +3011,37 @@
         <w:t>,</w:t>
       </w:r>
       <w:r>
-        <w:t xml:space="preserve"> der ikke har været mulige at afslutte. Færdiggørelsen af disse opgaver er med i sprint 4. Det er stadig svært for gruppen at vurdere hvor lang tid opgaverne tager. Fx Positionering af robotarm var afsat til 10 T og rotering af robotarm til 25 T, men det tog 6 timer i alt. Dog mangles der stadig at kunne rotere i forhold til et mesh, men dette kommer i et senere sprint. Nogle opgaver har taget meget længere tid end forventet, fx kravspecifikation og accepttest arbejdet har taget lang tid og vil også tage lang tid i sprint 4. </w:t>
+        <w:t xml:space="preserve"> der ikke har været mulige at afslutte. Færdiggørelsen af disse opgaver er med i sprint 4. Det er stadig svært for gruppen at vurdere hvor lang tid opgaverne tager. Fx Positionering af robotarm var afsat til 10 T og </w:t>
+      </w:r>
+      <w:proofErr w:type="spellStart"/>
+      <w:r>
+        <w:t>rotering</w:t>
+      </w:r>
+      <w:proofErr w:type="spellEnd"/>
+      <w:r>
+        <w:t xml:space="preserve"> af robotarm til 25 T, men det tog 6 timer i alt. Dog mangles der stadig at kunne rotere i forhold til et </w:t>
+      </w:r>
+      <w:proofErr w:type="spellStart"/>
+      <w:r>
+        <w:t>mesh</w:t>
+      </w:r>
+      <w:proofErr w:type="spellEnd"/>
+      <w:r>
+        <w:t xml:space="preserve">, men dette kommer i et senere sprint. Nogle opgaver har taget meget længere tid end forventet, fx kravspecifikation og accepttest arbejdet har taget lang tid og vil også tage lang tid i sprint 4. </w:t>
       </w:r>
       <w:r>
         <w:t xml:space="preserve"> </w:t>
       </w:r>
       <w:r>
-        <w:t xml:space="preserve">Derudover mangler gruppen også stadig viden om projektet. Fx ved kinect, er der blevet brugt meget tid på researche. </w:t>
+        <w:t xml:space="preserve">Derudover mangler gruppen også stadig viden om projektet. Fx ved </w:t>
+      </w:r>
+      <w:proofErr w:type="spellStart"/>
+      <w:r>
+        <w:t>kinect</w:t>
+      </w:r>
+      <w:proofErr w:type="spellEnd"/>
+      <w:r>
+        <w:t xml:space="preserve">, er der blevet brugt meget tid på researche. </w:t>
       </w:r>
     </w:p>
     <w:p>
@@ -2359,7 +3051,15 @@
     </w:p>
     <w:p>
       <w:r>
-        <w:t xml:space="preserve">I næste sprint vil gruppen lave flere små opgaver. Derudover vil gruppen være mere obs på, hvilke opgaver der er vigtige at få løst, for at komme videre med opgaver til de næste sprints. Dette vil gruppen løse ved at revurdere risikovurderingen. </w:t>
+        <w:t xml:space="preserve">I næste sprint vil gruppen lave flere små opgaver. Derudover vil gruppen være mere </w:t>
+      </w:r>
+      <w:proofErr w:type="spellStart"/>
+      <w:r>
+        <w:t>obs</w:t>
+      </w:r>
+      <w:proofErr w:type="spellEnd"/>
+      <w:r>
+        <w:t xml:space="preserve"> på, hvilke opgaver der er vigtige at få løst, for at komme videre med opgaver til de næste sprints. Dette vil gruppen løse ved at revurdere risikovurderingen. </w:t>
       </w:r>
     </w:p>
     <w:p>
@@ -2368,11 +3068,19 @@
           <w:b/>
         </w:rPr>
       </w:pPr>
+      <w:proofErr w:type="spellStart"/>
       <w:r>
         <w:rPr>
           <w:b/>
         </w:rPr>
-        <w:t>Trello:</w:t>
+        <w:t>Trello</w:t>
+      </w:r>
+      <w:proofErr w:type="spellEnd"/>
+      <w:r>
+        <w:rPr>
+          <w:b/>
+        </w:rPr>
+        <w:t>:</w:t>
       </w:r>
     </w:p>
     <w:p>
@@ -2386,7 +3094,7 @@
           <w:lang w:eastAsia="da-DK"/>
         </w:rPr>
         <w:drawing>
-          <wp:inline distT="0" distB="0" distL="0" distR="0" wp14:anchorId="5F8A7E35" wp14:editId="5F18AC25">
+          <wp:inline distT="0" distB="0" distL="0" distR="0" wp14:anchorId="71CE50BF" wp14:editId="12FCAD92">
             <wp:extent cx="5742773" cy="2838616"/>
             <wp:effectExtent l="0" t="0" r="0" b="0"/>
             <wp:docPr id="3" name="Billede 3"/>
@@ -2452,14 +3160,22 @@
         <w:fldChar w:fldCharType="end"/>
       </w:r>
       <w:r>
-        <w:t xml:space="preserve"> Trello efter 3. sprint</w:t>
+        <w:t xml:space="preserve"> </w:t>
+      </w:r>
+      <w:proofErr w:type="spellStart"/>
+      <w:r>
+        <w:t>Trello</w:t>
+      </w:r>
+      <w:proofErr w:type="spellEnd"/>
+      <w:r>
+        <w:t xml:space="preserve"> efter 3. sprint</w:t>
       </w:r>
     </w:p>
     <w:p>
       <w:pPr>
         <w:pStyle w:val="Overskrift2"/>
       </w:pPr>
-      <w:bookmarkStart w:id="7" w:name="_Toc467830387"/>
+      <w:bookmarkStart w:id="7" w:name="_Toc469325451"/>
       <w:r>
         <w:lastRenderedPageBreak/>
         <w:t>Sprint 4:</w:t>
@@ -2530,12 +3246,14 @@
                 <w:b/>
               </w:rPr>
             </w:pPr>
+            <w:proofErr w:type="spellStart"/>
             <w:r>
               <w:rPr>
                 <w:b/>
               </w:rPr>
               <w:t>Backlog</w:t>
             </w:r>
+            <w:proofErr w:type="spellEnd"/>
           </w:p>
         </w:tc>
       </w:tr>
@@ -2546,8 +3264,13 @@
           </w:tcPr>
           <w:p>
             <w:r>
-              <w:t>Tilføjelser til kravspec</w:t>
-            </w:r>
+              <w:t xml:space="preserve">Tilføjelser til </w:t>
+            </w:r>
+            <w:proofErr w:type="spellStart"/>
+            <w:r>
+              <w:t>kravspec</w:t>
+            </w:r>
+            <w:proofErr w:type="spellEnd"/>
           </w:p>
         </w:tc>
         <w:tc>
@@ -2566,8 +3289,13 @@
           </w:tcPr>
           <w:p>
             <w:r>
-              <w:t>Eksport af mesh</w:t>
-            </w:r>
+              <w:t xml:space="preserve">Eksport af </w:t>
+            </w:r>
+            <w:proofErr w:type="spellStart"/>
+            <w:r>
+              <w:t>mesh</w:t>
+            </w:r>
+            <w:proofErr w:type="spellEnd"/>
           </w:p>
         </w:tc>
         <w:tc>
@@ -2586,7 +3314,15 @@
           </w:tcPr>
           <w:p>
             <w:r>
-              <w:t>Import af PCD fil I Matlab I projekt</w:t>
+              <w:t xml:space="preserve">Import af PCD fil I </w:t>
+            </w:r>
+            <w:proofErr w:type="spellStart"/>
+            <w:r>
+              <w:t>Matlab</w:t>
+            </w:r>
+            <w:proofErr w:type="spellEnd"/>
+            <w:r>
+              <w:t xml:space="preserve"> I projekt</w:t>
             </w:r>
           </w:p>
         </w:tc>
@@ -2608,7 +3344,15 @@
           </w:tcPr>
           <w:p>
             <w:r>
-              <w:t>Ret kravspec og accepttest</w:t>
+              <w:t xml:space="preserve">Ret </w:t>
+            </w:r>
+            <w:proofErr w:type="spellStart"/>
+            <w:r>
+              <w:t>kravspec</w:t>
+            </w:r>
+            <w:proofErr w:type="spellEnd"/>
+            <w:r>
+              <w:t xml:space="preserve"> og accepttest</w:t>
             </w:r>
           </w:p>
         </w:tc>
@@ -2628,8 +3372,29 @@
           </w:tcPr>
           <w:p>
             <w:r>
-              <w:t>Triangulering af posint cloud i Matlab</w:t>
-            </w:r>
+              <w:t xml:space="preserve">Triangulering af </w:t>
+            </w:r>
+            <w:proofErr w:type="spellStart"/>
+            <w:r>
+              <w:t>posint</w:t>
+            </w:r>
+            <w:proofErr w:type="spellEnd"/>
+            <w:r>
+              <w:t xml:space="preserve"> </w:t>
+            </w:r>
+            <w:proofErr w:type="spellStart"/>
+            <w:r>
+              <w:t>cloud</w:t>
+            </w:r>
+            <w:proofErr w:type="spellEnd"/>
+            <w:r>
+              <w:t xml:space="preserve"> i </w:t>
+            </w:r>
+            <w:proofErr w:type="spellStart"/>
+            <w:r>
+              <w:t>Matlab</w:t>
+            </w:r>
+            <w:proofErr w:type="spellEnd"/>
           </w:p>
         </w:tc>
         <w:tc>
@@ -2669,8 +3434,21 @@
             <w:tcW w:w="2689" w:type="dxa"/>
           </w:tcPr>
           <w:p>
-            <w:r>
-              <w:t xml:space="preserve">Mapning af face-normals til positionering og rotering af Robotarm </w:t>
+            <w:proofErr w:type="spellStart"/>
+            <w:r>
+              <w:t>Mapning</w:t>
+            </w:r>
+            <w:proofErr w:type="spellEnd"/>
+            <w:r>
+              <w:t xml:space="preserve"> af face-normals til positionering og </w:t>
+            </w:r>
+            <w:proofErr w:type="spellStart"/>
+            <w:r>
+              <w:t>rotering</w:t>
+            </w:r>
+            <w:proofErr w:type="spellEnd"/>
+            <w:r>
+              <w:t xml:space="preserve"> af Robotarm </w:t>
             </w:r>
           </w:p>
         </w:tc>
@@ -2710,8 +3488,13 @@
           </w:tcPr>
           <w:p>
             <w:r>
-              <w:t>Skitser over UML-design der skal laes</w:t>
-            </w:r>
+              <w:t xml:space="preserve">Skitser over UML-design der skal </w:t>
+            </w:r>
+            <w:proofErr w:type="spellStart"/>
+            <w:r>
+              <w:t>laes</w:t>
+            </w:r>
+            <w:proofErr w:type="spellEnd"/>
           </w:p>
         </w:tc>
         <w:tc>
@@ -2856,7 +3639,23 @@
           </w:tcPr>
           <w:p>
             <w:r>
-              <w:t>Udkast til LaTeX Deisgn dokument</w:t>
+              <w:t xml:space="preserve">Udkast til </w:t>
+            </w:r>
+            <w:proofErr w:type="spellStart"/>
+            <w:r>
+              <w:t>LaTeX</w:t>
+            </w:r>
+            <w:proofErr w:type="spellEnd"/>
+            <w:r>
+              <w:t xml:space="preserve"> </w:t>
+            </w:r>
+            <w:proofErr w:type="spellStart"/>
+            <w:r>
+              <w:t>Deisgn</w:t>
+            </w:r>
+            <w:proofErr w:type="spellEnd"/>
+            <w:r>
+              <w:t xml:space="preserve"> dokument</w:t>
             </w:r>
           </w:p>
         </w:tc>
@@ -2918,8 +3717,13 @@
           </w:tcPr>
           <w:p>
             <w:r>
-              <w:t>Oprettelse og finpudsning af LaTeX</w:t>
-            </w:r>
+              <w:t xml:space="preserve">Oprettelse og finpudsning af </w:t>
+            </w:r>
+            <w:proofErr w:type="spellStart"/>
+            <w:r>
+              <w:t>LaTeX</w:t>
+            </w:r>
+            <w:proofErr w:type="spellEnd"/>
           </w:p>
         </w:tc>
         <w:tc>
@@ -3067,7 +3871,31 @@
     </w:p>
     <w:p>
       <w:r>
-        <w:t xml:space="preserve">Sprintets opgaver er næsten alle sammen blevet nået, dog mangler positurmapning, dvs at konvertere output fra kinect til positioner og rotationer til robot armen. Dermed sagt er det også en enorm stor opgave. Selv om der var sat 10 timer af til det, vil den i næste sprint bruge langt mere tid end det. Set i bagspejlet, skulle denne opgave slet ikke have været med på dette sprint. </w:t>
+        <w:t xml:space="preserve">Sprintets opgaver er næsten alle sammen blevet nået, dog mangler </w:t>
+      </w:r>
+      <w:proofErr w:type="spellStart"/>
+      <w:r>
+        <w:t>positurmapning</w:t>
+      </w:r>
+      <w:proofErr w:type="spellEnd"/>
+      <w:r>
+        <w:t xml:space="preserve">, </w:t>
+      </w:r>
+      <w:proofErr w:type="spellStart"/>
+      <w:r>
+        <w:t>dvs</w:t>
+      </w:r>
+      <w:proofErr w:type="spellEnd"/>
+      <w:r>
+        <w:t xml:space="preserve"> at konvertere output fra </w:t>
+      </w:r>
+      <w:proofErr w:type="spellStart"/>
+      <w:r>
+        <w:t>kinect</w:t>
+      </w:r>
+      <w:proofErr w:type="spellEnd"/>
+      <w:r>
+        <w:t xml:space="preserve"> til positioner og rotationer til robot armen. Dermed sagt er det også en enorm stor opgave. Selv om der var sat 10 timer af til det, vil den i næste sprint bruge langt mere tid end det. Set i bagspejlet, skulle denne opgave slet ikke have været med på dette sprint. </w:t>
       </w:r>
     </w:p>
     <w:p>
@@ -3076,11 +3904,19 @@
           <w:b/>
         </w:rPr>
       </w:pPr>
+      <w:proofErr w:type="spellStart"/>
       <w:r>
         <w:rPr>
           <w:b/>
         </w:rPr>
-        <w:t xml:space="preserve">Trello: </w:t>
+        <w:t>Trello</w:t>
+      </w:r>
+      <w:proofErr w:type="spellEnd"/>
+      <w:r>
+        <w:rPr>
+          <w:b/>
+        </w:rPr>
+        <w:t xml:space="preserve">: </w:t>
       </w:r>
     </w:p>
     <w:p>
@@ -3095,7 +3931,7 @@
         </w:rPr>
         <w:lastRenderedPageBreak/>
         <w:drawing>
-          <wp:inline distT="0" distB="0" distL="0" distR="0" wp14:anchorId="5090DFB5" wp14:editId="60E2FB8B">
+          <wp:inline distT="0" distB="0" distL="0" distR="0" wp14:anchorId="029B6906" wp14:editId="1F18BA63">
             <wp:extent cx="5208493" cy="2583712"/>
             <wp:effectExtent l="0" t="0" r="0" b="7620"/>
             <wp:docPr id="4" name="Billede 4"/>
@@ -3161,14 +3997,22 @@
         <w:fldChar w:fldCharType="end"/>
       </w:r>
       <w:r>
-        <w:t xml:space="preserve"> Trello efter 4. sprint</w:t>
+        <w:t xml:space="preserve"> </w:t>
+      </w:r>
+      <w:proofErr w:type="spellStart"/>
+      <w:r>
+        <w:t>Trello</w:t>
+      </w:r>
+      <w:proofErr w:type="spellEnd"/>
+      <w:r>
+        <w:t xml:space="preserve"> efter 4. sprint</w:t>
       </w:r>
     </w:p>
     <w:p>
       <w:pPr>
         <w:pStyle w:val="Overskrift2"/>
       </w:pPr>
-      <w:bookmarkStart w:id="8" w:name="_Toc467830388"/>
+      <w:bookmarkStart w:id="8" w:name="_Toc469325452"/>
       <w:r>
         <w:t>Sprint 5:</w:t>
       </w:r>
@@ -3254,6 +4098,7 @@
                 <w:lang w:eastAsia="da-DK"/>
               </w:rPr>
             </w:pPr>
+            <w:proofErr w:type="spellStart"/>
             <w:r>
               <w:rPr>
                 <w:rFonts w:ascii="Calibri" w:eastAsia="Times New Roman" w:hAnsi="Calibri" w:cs="Calibri"/>
@@ -3265,6 +4110,7 @@
               </w:rPr>
               <w:t>Backlog</w:t>
             </w:r>
+            <w:proofErr w:type="spellEnd"/>
           </w:p>
         </w:tc>
       </w:tr>
@@ -3786,6 +4632,7 @@
                 <w:lang w:eastAsia="da-DK"/>
               </w:rPr>
             </w:pPr>
+            <w:proofErr w:type="spellStart"/>
             <w:r>
               <w:rPr>
                 <w:rFonts w:ascii="Calibri" w:eastAsia="Times New Roman" w:hAnsi="Calibri" w:cs="Calibri"/>
@@ -3795,6 +4642,7 @@
               </w:rPr>
               <w:t>UT_R_Reader</w:t>
             </w:r>
+            <w:proofErr w:type="spellEnd"/>
           </w:p>
         </w:tc>
         <w:tc>
@@ -3873,8 +4721,19 @@
                 <w:szCs w:val="20"/>
                 <w:lang w:eastAsia="da-DK"/>
               </w:rPr>
-              <w:t>Accepttest og Kravspec</w:t>
-            </w:r>
+              <w:t xml:space="preserve">Accepttest og </w:t>
+            </w:r>
+            <w:proofErr w:type="spellStart"/>
+            <w:r>
+              <w:rPr>
+                <w:rFonts w:ascii="Calibri" w:eastAsia="Times New Roman" w:hAnsi="Calibri" w:cs="Calibri"/>
+                <w:color w:val="000000"/>
+                <w:szCs w:val="20"/>
+                <w:lang w:eastAsia="da-DK"/>
+              </w:rPr>
+              <w:t>Kravspec</w:t>
+            </w:r>
+            <w:proofErr w:type="spellEnd"/>
           </w:p>
         </w:tc>
         <w:tc>
@@ -4031,6 +4890,7 @@
                 <w:lang w:eastAsia="da-DK"/>
               </w:rPr>
             </w:pPr>
+            <w:proofErr w:type="spellStart"/>
             <w:r>
               <w:rPr>
                 <w:rFonts w:ascii="Calibri" w:eastAsia="Times New Roman" w:hAnsi="Calibri" w:cs="Calibri"/>
@@ -4040,6 +4900,7 @@
               </w:rPr>
               <w:t>UT_R_Data</w:t>
             </w:r>
+            <w:proofErr w:type="spellEnd"/>
           </w:p>
         </w:tc>
         <w:tc>
@@ -4198,8 +5059,19 @@
                 <w:szCs w:val="20"/>
                 <w:lang w:eastAsia="da-DK"/>
               </w:rPr>
-              <w:t>Praktisk kinect</w:t>
-            </w:r>
+              <w:t xml:space="preserve">Praktisk </w:t>
+            </w:r>
+            <w:proofErr w:type="spellStart"/>
+            <w:r>
+              <w:rPr>
+                <w:rFonts w:ascii="Calibri" w:eastAsia="Times New Roman" w:hAnsi="Calibri" w:cs="Calibri"/>
+                <w:color w:val="000000"/>
+                <w:szCs w:val="20"/>
+                <w:lang w:eastAsia="da-DK"/>
+              </w:rPr>
+              <w:t>kinect</w:t>
+            </w:r>
+            <w:proofErr w:type="spellEnd"/>
           </w:p>
         </w:tc>
         <w:tc>
@@ -4276,6 +5148,7 @@
                 <w:lang w:eastAsia="da-DK"/>
               </w:rPr>
             </w:pPr>
+            <w:proofErr w:type="spellStart"/>
             <w:r>
               <w:rPr>
                 <w:rFonts w:ascii="Calibri" w:eastAsia="Times New Roman" w:hAnsi="Calibri" w:cs="Calibri"/>
@@ -4285,6 +5158,7 @@
               </w:rPr>
               <w:t>UT_CV_ComputerVisionMaster</w:t>
             </w:r>
+            <w:proofErr w:type="spellEnd"/>
           </w:p>
         </w:tc>
         <w:tc>
@@ -4427,6 +5301,7 @@
                 <w:lang w:eastAsia="da-DK"/>
               </w:rPr>
             </w:pPr>
+            <w:proofErr w:type="spellStart"/>
             <w:r>
               <w:rPr>
                 <w:rFonts w:ascii="Calibri" w:eastAsia="Times New Roman" w:hAnsi="Calibri" w:cs="Calibri"/>
@@ -4436,6 +5311,7 @@
               </w:rPr>
               <w:t>Positurmapning</w:t>
             </w:r>
+            <w:proofErr w:type="spellEnd"/>
           </w:p>
         </w:tc>
         <w:tc>
@@ -4512,6 +5388,7 @@
                 <w:lang w:eastAsia="da-DK"/>
               </w:rPr>
             </w:pPr>
+            <w:proofErr w:type="spellStart"/>
             <w:r>
               <w:rPr>
                 <w:rFonts w:ascii="Calibri" w:eastAsia="Times New Roman" w:hAnsi="Calibri" w:cs="Calibri"/>
@@ -4521,6 +5398,7 @@
               </w:rPr>
               <w:t>UT_R_RoboMaster</w:t>
             </w:r>
+            <w:proofErr w:type="spellEnd"/>
           </w:p>
         </w:tc>
         <w:tc>
@@ -4592,6 +5470,7 @@
                 <w:lang w:eastAsia="da-DK"/>
               </w:rPr>
             </w:pPr>
+            <w:proofErr w:type="spellStart"/>
             <w:r>
               <w:rPr>
                 <w:rFonts w:ascii="Calibri" w:eastAsia="Times New Roman" w:hAnsi="Calibri" w:cs="Calibri"/>
@@ -4601,6 +5480,7 @@
               </w:rPr>
               <w:t>Doxygen</w:t>
             </w:r>
+            <w:proofErr w:type="spellEnd"/>
           </w:p>
         </w:tc>
         <w:tc>
@@ -4757,6 +5637,7 @@
                 <w:lang w:eastAsia="da-DK"/>
               </w:rPr>
             </w:pPr>
+            <w:proofErr w:type="spellStart"/>
             <w:r>
               <w:rPr>
                 <w:rFonts w:ascii="Calibri" w:eastAsia="Times New Roman" w:hAnsi="Calibri" w:cs="Calibri"/>
@@ -4766,6 +5647,7 @@
               </w:rPr>
               <w:t>UT_R_PathCreator</w:t>
             </w:r>
+            <w:proofErr w:type="spellEnd"/>
           </w:p>
         </w:tc>
         <w:tc>
@@ -4843,8 +5725,39 @@
                 <w:szCs w:val="20"/>
                 <w:lang w:eastAsia="da-DK"/>
               </w:rPr>
-              <w:t>Opsætning af code coverage</w:t>
-            </w:r>
+              <w:t xml:space="preserve">Opsætning af </w:t>
+            </w:r>
+            <w:proofErr w:type="spellStart"/>
+            <w:r>
+              <w:rPr>
+                <w:rFonts w:ascii="Calibri" w:eastAsia="Times New Roman" w:hAnsi="Calibri" w:cs="Calibri"/>
+                <w:color w:val="000000"/>
+                <w:szCs w:val="20"/>
+                <w:lang w:eastAsia="da-DK"/>
+              </w:rPr>
+              <w:t>code</w:t>
+            </w:r>
+            <w:proofErr w:type="spellEnd"/>
+            <w:r>
+              <w:rPr>
+                <w:rFonts w:ascii="Calibri" w:eastAsia="Times New Roman" w:hAnsi="Calibri" w:cs="Calibri"/>
+                <w:color w:val="000000"/>
+                <w:szCs w:val="20"/>
+                <w:lang w:eastAsia="da-DK"/>
+              </w:rPr>
+              <w:t xml:space="preserve"> </w:t>
+            </w:r>
+            <w:proofErr w:type="spellStart"/>
+            <w:r>
+              <w:rPr>
+                <w:rFonts w:ascii="Calibri" w:eastAsia="Times New Roman" w:hAnsi="Calibri" w:cs="Calibri"/>
+                <w:color w:val="000000"/>
+                <w:szCs w:val="20"/>
+                <w:lang w:eastAsia="da-DK"/>
+              </w:rPr>
+              <w:t>coverage</w:t>
+            </w:r>
+            <w:proofErr w:type="spellEnd"/>
           </w:p>
         </w:tc>
         <w:tc>
@@ -5001,6 +5914,7 @@
                 <w:lang w:eastAsia="da-DK"/>
               </w:rPr>
             </w:pPr>
+            <w:proofErr w:type="spellStart"/>
             <w:r>
               <w:rPr>
                 <w:rFonts w:ascii="Calibri" w:eastAsia="Times New Roman" w:hAnsi="Calibri" w:cs="Calibri"/>
@@ -5010,6 +5924,7 @@
               </w:rPr>
               <w:t>UT_R_Logic</w:t>
             </w:r>
+            <w:proofErr w:type="spellEnd"/>
           </w:p>
         </w:tc>
         <w:tc>
@@ -5167,8 +6082,19 @@
                 <w:szCs w:val="20"/>
                 <w:lang w:eastAsia="da-DK"/>
               </w:rPr>
-              <w:t>Planlægning af næste sprint + eval</w:t>
-            </w:r>
+              <w:t xml:space="preserve">Planlægning af næste sprint + </w:t>
+            </w:r>
+            <w:proofErr w:type="spellStart"/>
+            <w:r>
+              <w:rPr>
+                <w:rFonts w:ascii="Calibri" w:eastAsia="Times New Roman" w:hAnsi="Calibri" w:cs="Calibri"/>
+                <w:color w:val="000000"/>
+                <w:szCs w:val="20"/>
+                <w:lang w:eastAsia="da-DK"/>
+              </w:rPr>
+              <w:t>eval</w:t>
+            </w:r>
+            <w:proofErr w:type="spellEnd"/>
           </w:p>
         </w:tc>
         <w:tc>
@@ -5405,6 +6331,7 @@
                 <w:lang w:eastAsia="da-DK"/>
               </w:rPr>
             </w:pPr>
+            <w:proofErr w:type="spellStart"/>
             <w:r>
               <w:rPr>
                 <w:rFonts w:ascii="Calibri" w:eastAsia="Times New Roman" w:hAnsi="Calibri" w:cs="Calibri"/>
@@ -5414,6 +6341,7 @@
               </w:rPr>
               <w:t>UT_R_PathFeeder</w:t>
             </w:r>
+            <w:proofErr w:type="spellEnd"/>
           </w:p>
         </w:tc>
         <w:tc>
@@ -5710,7 +6638,23 @@
         <w:t xml:space="preserve">Sprint 5 </w:t>
       </w:r>
       <w:r>
-        <w:t xml:space="preserve">var et kort sprint og vi har brugt meget tid på at planlægge og evaluere. Derfor er det besluttet at dele de sidste 6 uger af projektet op i 2 sprint af 3 uger hver. Derudover er det blevet besluttet at vi fremover evaluere sprints med burn down grafer. </w:t>
+        <w:t xml:space="preserve">var et kort sprint og vi har brugt meget tid på at planlægge og evaluere. Derfor er det besluttet at dele de sidste 6 uger af projektet op i 2 sprint af 3 uger hver. Derudover er det blevet besluttet at vi fremover evaluere sprints med </w:t>
+      </w:r>
+      <w:proofErr w:type="spellStart"/>
+      <w:r>
+        <w:t>burn</w:t>
+      </w:r>
+      <w:proofErr w:type="spellEnd"/>
+      <w:r>
+        <w:t xml:space="preserve"> </w:t>
+      </w:r>
+      <w:proofErr w:type="spellStart"/>
+      <w:r>
+        <w:t>down</w:t>
+      </w:r>
+      <w:proofErr w:type="spellEnd"/>
+      <w:r>
+        <w:t xml:space="preserve"> grafer. </w:t>
       </w:r>
     </w:p>
     <w:p>
@@ -5720,35 +6664,180 @@
     </w:p>
     <w:p>
       <w:r>
-        <w:t xml:space="preserve">Andre task har derimod taget kortet tid. Positurmapning har taget 24 timer i stedet for 40. Opgaven positurmapning gik ud på transformation af kinectspace til robotspace. Der har igen været nødvendigt at tilføje og slette ting fra sprintet.  Gruppen havde ikke taget 3D printning med i dette sprint, men da vi kunne få hjælp af en lektor, vælger vi at få dette gjort i sprintet. Det har taget 8+ timer. </w:t>
+        <w:t xml:space="preserve">Andre </w:t>
+      </w:r>
+      <w:proofErr w:type="spellStart"/>
+      <w:r>
+        <w:t>task</w:t>
+      </w:r>
+      <w:proofErr w:type="spellEnd"/>
+      <w:r>
+        <w:t xml:space="preserve"> har derimod taget kortet tid. </w:t>
+      </w:r>
+      <w:proofErr w:type="spellStart"/>
+      <w:r>
+        <w:t>Positurmapning</w:t>
+      </w:r>
+      <w:proofErr w:type="spellEnd"/>
+      <w:r>
+        <w:t xml:space="preserve"> har taget 24 timer i stedet for 40. Opgaven </w:t>
+      </w:r>
+      <w:proofErr w:type="spellStart"/>
+      <w:r>
+        <w:t>positurmapning</w:t>
+      </w:r>
+      <w:proofErr w:type="spellEnd"/>
+      <w:r>
+        <w:t xml:space="preserve"> gik ud på transformation af </w:t>
+      </w:r>
+      <w:proofErr w:type="spellStart"/>
+      <w:r>
+        <w:t>kinectspace</w:t>
+      </w:r>
+      <w:proofErr w:type="spellEnd"/>
+      <w:r>
+        <w:t xml:space="preserve"> til </w:t>
+      </w:r>
+      <w:proofErr w:type="spellStart"/>
+      <w:r>
+        <w:t>robotspace</w:t>
+      </w:r>
+      <w:proofErr w:type="spellEnd"/>
+      <w:r>
+        <w:t xml:space="preserve">. Der har igen været nødvendigt at tilføje og slette ting fra sprintet.  Gruppen havde ikke taget 3D printning med i dette sprint, men da vi kunne få hjælp af en lektor, vælger vi at få dette gjort i sprintet. Det har taget 8+ timer. </w:t>
       </w:r>
     </w:p>
     <w:p>
       <w:r>
         <w:lastRenderedPageBreak/>
-        <w:t xml:space="preserve">Derudover er det valgt ikke at lave et statemachines, da det ikke umiddelbart er relevant for forståelsen for systemet. Det giver ingen værdi. Review har alligevel ikke været aktuel i dette sprint, da reviewgruppen ikke havde noget til review, og det er i vores gruppe besluttet at oprette et udviklingsdokument, som samlet indeholder design og den endelige implementerings sekvensdiagrammer mm. Gruppen glemmer at sige hvor lang tid opgaverne rigtigt tager, frem for hvad der er sat på. </w:t>
+        <w:t xml:space="preserve">Derudover er det valgt ikke at lave et </w:t>
+      </w:r>
+      <w:proofErr w:type="spellStart"/>
+      <w:r>
+        <w:t>statemachines</w:t>
+      </w:r>
+      <w:proofErr w:type="spellEnd"/>
+      <w:r>
+        <w:t xml:space="preserve">, da det ikke umiddelbart er relevant for forståelsen for systemet. Det giver ingen værdi. </w:t>
+      </w:r>
+      <w:proofErr w:type="spellStart"/>
+      <w:r>
+        <w:t>Review</w:t>
+      </w:r>
+      <w:proofErr w:type="spellEnd"/>
+      <w:r>
+        <w:t xml:space="preserve"> har alligevel ikke været aktuel i dette sprint, da </w:t>
+      </w:r>
+      <w:proofErr w:type="spellStart"/>
+      <w:r>
+        <w:t>reviewgruppen</w:t>
+      </w:r>
+      <w:proofErr w:type="spellEnd"/>
+      <w:r>
+        <w:t xml:space="preserve"> ikke havde noget til </w:t>
+      </w:r>
+      <w:proofErr w:type="spellStart"/>
+      <w:r>
+        <w:t>review</w:t>
+      </w:r>
+      <w:proofErr w:type="spellEnd"/>
+      <w:r>
+        <w:t xml:space="preserve">, og det er i vores gruppe besluttet at oprette et udviklingsdokument, som samlet indeholder design og den endelige implementerings sekvensdiagrammer mm. Gruppen glemmer at sige hvor lang tid opgaverne rigtigt tager, frem for hvad der er sat på. </w:t>
       </w:r>
     </w:p>
     <w:p>
+      <w:proofErr w:type="spellStart"/>
       <w:r>
         <w:rPr>
           <w:b/>
         </w:rPr>
-        <w:t xml:space="preserve">Burn down chart: </w:t>
+        <w:t>Burn</w:t>
+      </w:r>
+      <w:proofErr w:type="spellEnd"/>
+      <w:r>
+        <w:rPr>
+          <w:b/>
+        </w:rPr>
+        <w:t xml:space="preserve"> </w:t>
+      </w:r>
+      <w:proofErr w:type="spellStart"/>
+      <w:r>
+        <w:rPr>
+          <w:b/>
+        </w:rPr>
+        <w:t>down</w:t>
+      </w:r>
+      <w:proofErr w:type="spellEnd"/>
+      <w:r>
+        <w:rPr>
+          <w:b/>
+        </w:rPr>
+        <w:t xml:space="preserve"> </w:t>
+      </w:r>
+      <w:proofErr w:type="spellStart"/>
+      <w:r>
+        <w:rPr>
+          <w:b/>
+        </w:rPr>
+        <w:t>chart</w:t>
+      </w:r>
+      <w:proofErr w:type="spellEnd"/>
+      <w:r>
+        <w:rPr>
+          <w:b/>
+        </w:rPr>
+        <w:t xml:space="preserve">: </w:t>
       </w:r>
     </w:p>
     <w:p>
-      <w:r>
-        <w:t xml:space="preserve">Burn down chartet viser, hvordan arbejdstiden er brugt undervejs i sprintet. </w:t>
-      </w:r>
-      <w:r>
-        <w:t>Det ses, at vi ikke nåede alle ta</w:t>
-      </w:r>
-      <w:r>
-        <w:t>sks. Grafen vil blive</w:t>
-      </w:r>
-      <w:r>
-        <w:t xml:space="preserve"> benytte til at planlægge sprint 6 og timeplanlægningen af dennes task. </w:t>
+      <w:proofErr w:type="spellStart"/>
+      <w:r>
+        <w:t>Burn</w:t>
+      </w:r>
+      <w:proofErr w:type="spellEnd"/>
+      <w:r>
+        <w:t xml:space="preserve"> </w:t>
+      </w:r>
+      <w:proofErr w:type="spellStart"/>
+      <w:r>
+        <w:t>down</w:t>
+      </w:r>
+      <w:proofErr w:type="spellEnd"/>
+      <w:r>
+        <w:t xml:space="preserve"> </w:t>
+      </w:r>
+      <w:proofErr w:type="spellStart"/>
+      <w:r>
+        <w:t>chartet</w:t>
+      </w:r>
+      <w:proofErr w:type="spellEnd"/>
+      <w:r>
+        <w:t xml:space="preserve"> viser, hvordan arbejdstiden er brugt undervejs i sprintet. </w:t>
+      </w:r>
+      <w:r>
+        <w:t xml:space="preserve">Det ses, at vi ikke nåede alle </w:t>
+      </w:r>
+      <w:proofErr w:type="spellStart"/>
+      <w:r>
+        <w:t>ta</w:t>
+      </w:r>
+      <w:r>
+        <w:t>sks</w:t>
+      </w:r>
+      <w:proofErr w:type="spellEnd"/>
+      <w:r>
+        <w:t>. Grafen vil blive</w:t>
+      </w:r>
+      <w:r>
+        <w:t xml:space="preserve"> benytte til at planlægge sprint 6 og timeplanlægningen af dennes </w:t>
+      </w:r>
+      <w:proofErr w:type="spellStart"/>
+      <w:r>
+        <w:t>task</w:t>
+      </w:r>
+      <w:proofErr w:type="spellEnd"/>
+      <w:r>
+        <w:t xml:space="preserve">. </w:t>
       </w:r>
     </w:p>
     <w:p>
@@ -5761,7 +6850,7 @@
           <w:lang w:eastAsia="da-DK"/>
         </w:rPr>
         <w:drawing>
-          <wp:inline distT="0" distB="0" distL="0" distR="0" wp14:anchorId="7ED8E6B3" wp14:editId="62174DBF">
+          <wp:inline distT="0" distB="0" distL="0" distR="0" wp14:anchorId="12B32C15" wp14:editId="7EAECA03">
             <wp:extent cx="4572000" cy="2743200"/>
             <wp:effectExtent l="0" t="0" r="0" b="0"/>
             <wp:docPr id="6" name="Diagram 6"/>
@@ -5781,11 +6870,19 @@
           <w:b/>
         </w:rPr>
       </w:pPr>
+      <w:proofErr w:type="spellStart"/>
       <w:r>
         <w:rPr>
           <w:b/>
         </w:rPr>
-        <w:t xml:space="preserve">Trello: </w:t>
+        <w:t>Trello</w:t>
+      </w:r>
+      <w:proofErr w:type="spellEnd"/>
+      <w:r>
+        <w:rPr>
+          <w:b/>
+        </w:rPr>
+        <w:t xml:space="preserve">: </w:t>
       </w:r>
     </w:p>
     <w:p>
@@ -5799,7 +6896,7 @@
           <w:lang w:eastAsia="da-DK"/>
         </w:rPr>
         <w:drawing>
-          <wp:inline distT="0" distB="0" distL="0" distR="0" wp14:anchorId="330E87CE" wp14:editId="4F7CC77F">
+          <wp:inline distT="0" distB="0" distL="0" distR="0" wp14:anchorId="1288D1A0" wp14:editId="25DE9668">
             <wp:extent cx="4898003" cy="2421051"/>
             <wp:effectExtent l="0" t="0" r="0" b="0"/>
             <wp:docPr id="5" name="Billede 5"/>
@@ -5865,7 +6962,15 @@
         <w:fldChar w:fldCharType="end"/>
       </w:r>
       <w:r>
-        <w:t xml:space="preserve"> Trello efter 5. sprint</w:t>
+        <w:t xml:space="preserve"> </w:t>
+      </w:r>
+      <w:proofErr w:type="spellStart"/>
+      <w:r>
+        <w:t>Trello</w:t>
+      </w:r>
+      <w:proofErr w:type="spellEnd"/>
+      <w:r>
+        <w:t xml:space="preserve"> efter 5. sprint</w:t>
       </w:r>
     </w:p>
     <w:p>
@@ -5888,7 +6993,7 @@
       <w:pPr>
         <w:pStyle w:val="Overskrift2"/>
       </w:pPr>
-      <w:bookmarkStart w:id="9" w:name="_Toc467830389"/>
+      <w:bookmarkStart w:id="9" w:name="_Toc469325453"/>
       <w:r>
         <w:lastRenderedPageBreak/>
         <w:t>Sprint 6:</w:t>
@@ -6009,6 +7114,7 @@
                 <w:lang w:eastAsia="da-DK"/>
               </w:rPr>
             </w:pPr>
+            <w:proofErr w:type="spellStart"/>
             <w:r>
               <w:rPr>
                 <w:rFonts w:ascii="Calibri" w:eastAsia="Times New Roman" w:hAnsi="Calibri" w:cs="Calibri"/>
@@ -6020,6 +7126,7 @@
               </w:rPr>
               <w:t>Backlog</w:t>
             </w:r>
+            <w:proofErr w:type="spellEnd"/>
           </w:p>
         </w:tc>
         <w:tc>
@@ -7794,8 +8901,19 @@
                 <w:sz w:val="22"/>
                 <w:lang w:eastAsia="da-DK"/>
               </w:rPr>
-              <w:t>Evaluering af scrum</w:t>
-            </w:r>
+              <w:t xml:space="preserve">Evaluering af </w:t>
+            </w:r>
+            <w:proofErr w:type="spellStart"/>
+            <w:r>
+              <w:rPr>
+                <w:rFonts w:ascii="Calibri" w:eastAsia="Times New Roman" w:hAnsi="Calibri" w:cs="Calibri"/>
+                <w:color w:val="000000"/>
+                <w:sz w:val="22"/>
+                <w:lang w:eastAsia="da-DK"/>
+              </w:rPr>
+              <w:t>scrum</w:t>
+            </w:r>
+            <w:proofErr w:type="spellEnd"/>
           </w:p>
         </w:tc>
         <w:tc>
@@ -8453,14 +9571,45 @@
                 <w:lang w:eastAsia="da-DK"/>
               </w:rPr>
             </w:pPr>
-            <w:r>
-              <w:rPr>
-                <w:rFonts w:ascii="Calibri" w:eastAsia="Times New Roman" w:hAnsi="Calibri" w:cs="Calibri"/>
-                <w:color w:val="000000"/>
-                <w:sz w:val="22"/>
-                <w:lang w:eastAsia="da-DK"/>
-              </w:rPr>
-              <w:t>Burn down graf</w:t>
+            <w:proofErr w:type="spellStart"/>
+            <w:r>
+              <w:rPr>
+                <w:rFonts w:ascii="Calibri" w:eastAsia="Times New Roman" w:hAnsi="Calibri" w:cs="Calibri"/>
+                <w:color w:val="000000"/>
+                <w:sz w:val="22"/>
+                <w:lang w:eastAsia="da-DK"/>
+              </w:rPr>
+              <w:t>Burn</w:t>
+            </w:r>
+            <w:proofErr w:type="spellEnd"/>
+            <w:r>
+              <w:rPr>
+                <w:rFonts w:ascii="Calibri" w:eastAsia="Times New Roman" w:hAnsi="Calibri" w:cs="Calibri"/>
+                <w:color w:val="000000"/>
+                <w:sz w:val="22"/>
+                <w:lang w:eastAsia="da-DK"/>
+              </w:rPr>
+              <w:t xml:space="preserve"> </w:t>
+            </w:r>
+            <w:proofErr w:type="spellStart"/>
+            <w:r>
+              <w:rPr>
+                <w:rFonts w:ascii="Calibri" w:eastAsia="Times New Roman" w:hAnsi="Calibri" w:cs="Calibri"/>
+                <w:color w:val="000000"/>
+                <w:sz w:val="22"/>
+                <w:lang w:eastAsia="da-DK"/>
+              </w:rPr>
+              <w:t>down</w:t>
+            </w:r>
+            <w:proofErr w:type="spellEnd"/>
+            <w:r>
+              <w:rPr>
+                <w:rFonts w:ascii="Calibri" w:eastAsia="Times New Roman" w:hAnsi="Calibri" w:cs="Calibri"/>
+                <w:color w:val="000000"/>
+                <w:sz w:val="22"/>
+                <w:lang w:eastAsia="da-DK"/>
+              </w:rPr>
+              <w:t xml:space="preserve"> graf</w:t>
             </w:r>
           </w:p>
         </w:tc>
@@ -10345,8 +11494,19 @@
                 <w:sz w:val="22"/>
                 <w:lang w:eastAsia="da-DK"/>
               </w:rPr>
-              <w:t>Find normaler af vertices</w:t>
-            </w:r>
+              <w:t xml:space="preserve">Find normaler af </w:t>
+            </w:r>
+            <w:proofErr w:type="spellStart"/>
+            <w:r>
+              <w:rPr>
+                <w:rFonts w:ascii="Calibri" w:eastAsia="Times New Roman" w:hAnsi="Calibri" w:cs="Calibri"/>
+                <w:color w:val="000000"/>
+                <w:sz w:val="22"/>
+                <w:lang w:eastAsia="da-DK"/>
+              </w:rPr>
+              <w:t>vertices</w:t>
+            </w:r>
+            <w:proofErr w:type="spellEnd"/>
           </w:p>
         </w:tc>
         <w:tc>
@@ -10456,7 +11616,27 @@
                 <w:sz w:val="22"/>
                 <w:lang w:eastAsia="da-DK"/>
               </w:rPr>
-              <w:t>Konverter nomaliseret normal</w:t>
+              <w:t xml:space="preserve">Konverter </w:t>
+            </w:r>
+            <w:proofErr w:type="spellStart"/>
+            <w:r>
+              <w:rPr>
+                <w:rFonts w:ascii="Calibri" w:eastAsia="Times New Roman" w:hAnsi="Calibri" w:cs="Calibri"/>
+                <w:color w:val="000000"/>
+                <w:sz w:val="22"/>
+                <w:lang w:eastAsia="da-DK"/>
+              </w:rPr>
+              <w:t>nomaliseret</w:t>
+            </w:r>
+            <w:proofErr w:type="spellEnd"/>
+            <w:r>
+              <w:rPr>
+                <w:rFonts w:ascii="Calibri" w:eastAsia="Times New Roman" w:hAnsi="Calibri" w:cs="Calibri"/>
+                <w:color w:val="000000"/>
+                <w:sz w:val="22"/>
+                <w:lang w:eastAsia="da-DK"/>
+              </w:rPr>
+              <w:t xml:space="preserve"> normal</w:t>
             </w:r>
           </w:p>
         </w:tc>
@@ -10567,8 +11747,39 @@
                 <w:sz w:val="22"/>
                 <w:lang w:eastAsia="da-DK"/>
               </w:rPr>
-              <w:t>Optimer mesh så unødvendige vertices</w:t>
-            </w:r>
+              <w:t xml:space="preserve">Optimer </w:t>
+            </w:r>
+            <w:proofErr w:type="spellStart"/>
+            <w:r>
+              <w:rPr>
+                <w:rFonts w:ascii="Calibri" w:eastAsia="Times New Roman" w:hAnsi="Calibri" w:cs="Calibri"/>
+                <w:color w:val="000000"/>
+                <w:sz w:val="22"/>
+                <w:lang w:eastAsia="da-DK"/>
+              </w:rPr>
+              <w:t>mesh</w:t>
+            </w:r>
+            <w:proofErr w:type="spellEnd"/>
+            <w:r>
+              <w:rPr>
+                <w:rFonts w:ascii="Calibri" w:eastAsia="Times New Roman" w:hAnsi="Calibri" w:cs="Calibri"/>
+                <w:color w:val="000000"/>
+                <w:sz w:val="22"/>
+                <w:lang w:eastAsia="da-DK"/>
+              </w:rPr>
+              <w:t xml:space="preserve"> så unødvendige </w:t>
+            </w:r>
+            <w:proofErr w:type="spellStart"/>
+            <w:r>
+              <w:rPr>
+                <w:rFonts w:ascii="Calibri" w:eastAsia="Times New Roman" w:hAnsi="Calibri" w:cs="Calibri"/>
+                <w:color w:val="000000"/>
+                <w:sz w:val="22"/>
+                <w:lang w:eastAsia="da-DK"/>
+              </w:rPr>
+              <w:t>vertices</w:t>
+            </w:r>
+            <w:proofErr w:type="spellEnd"/>
           </w:p>
         </w:tc>
         <w:tc>
@@ -11114,14 +12325,25 @@
                 <w:lang w:eastAsia="da-DK"/>
               </w:rPr>
             </w:pPr>
-            <w:r>
-              <w:rPr>
-                <w:rFonts w:ascii="Calibri" w:eastAsia="Times New Roman" w:hAnsi="Calibri" w:cs="Calibri"/>
-                <w:color w:val="000000"/>
-                <w:sz w:val="22"/>
-                <w:lang w:eastAsia="da-DK"/>
-              </w:rPr>
-              <w:t>UT_R_PathCreator 2.0</w:t>
+            <w:proofErr w:type="spellStart"/>
+            <w:r>
+              <w:rPr>
+                <w:rFonts w:ascii="Calibri" w:eastAsia="Times New Roman" w:hAnsi="Calibri" w:cs="Calibri"/>
+                <w:color w:val="000000"/>
+                <w:sz w:val="22"/>
+                <w:lang w:eastAsia="da-DK"/>
+              </w:rPr>
+              <w:t>UT_R_PathCreator</w:t>
+            </w:r>
+            <w:proofErr w:type="spellEnd"/>
+            <w:r>
+              <w:rPr>
+                <w:rFonts w:ascii="Calibri" w:eastAsia="Times New Roman" w:hAnsi="Calibri" w:cs="Calibri"/>
+                <w:color w:val="000000"/>
+                <w:sz w:val="22"/>
+                <w:lang w:eastAsia="da-DK"/>
+              </w:rPr>
+              <w:t xml:space="preserve"> 2.0</w:t>
             </w:r>
           </w:p>
         </w:tc>
@@ -11225,6 +12447,7 @@
                 <w:lang w:eastAsia="da-DK"/>
               </w:rPr>
             </w:pPr>
+            <w:proofErr w:type="spellStart"/>
             <w:r>
               <w:rPr>
                 <w:rFonts w:ascii="Calibri" w:eastAsia="Times New Roman" w:hAnsi="Calibri" w:cs="Calibri"/>
@@ -11234,6 +12457,7 @@
               </w:rPr>
               <w:t>UT_R_Data</w:t>
             </w:r>
+            <w:proofErr w:type="spellEnd"/>
           </w:p>
         </w:tc>
         <w:tc>
@@ -11336,6 +12560,7 @@
                 <w:lang w:eastAsia="da-DK"/>
               </w:rPr>
             </w:pPr>
+            <w:proofErr w:type="spellStart"/>
             <w:r>
               <w:rPr>
                 <w:rFonts w:ascii="Calibri" w:eastAsia="Times New Roman" w:hAnsi="Calibri" w:cs="Calibri"/>
@@ -11345,6 +12570,7 @@
               </w:rPr>
               <w:t>UT_R_Reader</w:t>
             </w:r>
+            <w:proofErr w:type="spellEnd"/>
           </w:p>
         </w:tc>
         <w:tc>
@@ -11447,14 +12673,25 @@
                 <w:lang w:eastAsia="da-DK"/>
               </w:rPr>
             </w:pPr>
-            <w:r>
-              <w:rPr>
-                <w:rFonts w:ascii="Calibri" w:eastAsia="Times New Roman" w:hAnsi="Calibri" w:cs="Calibri"/>
-                <w:color w:val="000000"/>
-                <w:sz w:val="22"/>
-                <w:lang w:eastAsia="da-DK"/>
-              </w:rPr>
-              <w:t xml:space="preserve">UT_R_Writer </w:t>
+            <w:proofErr w:type="spellStart"/>
+            <w:r>
+              <w:rPr>
+                <w:rFonts w:ascii="Calibri" w:eastAsia="Times New Roman" w:hAnsi="Calibri" w:cs="Calibri"/>
+                <w:color w:val="000000"/>
+                <w:sz w:val="22"/>
+                <w:lang w:eastAsia="da-DK"/>
+              </w:rPr>
+              <w:t>UT_R_Writer</w:t>
+            </w:r>
+            <w:proofErr w:type="spellEnd"/>
+            <w:r>
+              <w:rPr>
+                <w:rFonts w:ascii="Calibri" w:eastAsia="Times New Roman" w:hAnsi="Calibri" w:cs="Calibri"/>
+                <w:color w:val="000000"/>
+                <w:sz w:val="22"/>
+                <w:lang w:eastAsia="da-DK"/>
+              </w:rPr>
+              <w:t xml:space="preserve"> </w:t>
             </w:r>
           </w:p>
         </w:tc>
@@ -11558,6 +12795,7 @@
                 <w:lang w:eastAsia="da-DK"/>
               </w:rPr>
             </w:pPr>
+            <w:proofErr w:type="spellStart"/>
             <w:r>
               <w:rPr>
                 <w:rFonts w:ascii="Calibri" w:eastAsia="Times New Roman" w:hAnsi="Calibri" w:cs="Calibri"/>
@@ -11567,6 +12805,7 @@
               </w:rPr>
               <w:t>IT_R_ModBus</w:t>
             </w:r>
+            <w:proofErr w:type="spellEnd"/>
           </w:p>
         </w:tc>
         <w:tc>
@@ -11669,6 +12908,7 @@
                 <w:lang w:eastAsia="da-DK"/>
               </w:rPr>
             </w:pPr>
+            <w:proofErr w:type="spellStart"/>
             <w:r>
               <w:rPr>
                 <w:rFonts w:ascii="Calibri" w:eastAsia="Times New Roman" w:hAnsi="Calibri" w:cs="Calibri"/>
@@ -11678,6 +12918,7 @@
               </w:rPr>
               <w:t>UT_R_Analyzer</w:t>
             </w:r>
+            <w:proofErr w:type="spellEnd"/>
           </w:p>
         </w:tc>
         <w:tc>
@@ -11780,6 +13021,7 @@
                 <w:lang w:eastAsia="da-DK"/>
               </w:rPr>
             </w:pPr>
+            <w:proofErr w:type="spellStart"/>
             <w:r>
               <w:rPr>
                 <w:rFonts w:ascii="Calibri" w:eastAsia="Times New Roman" w:hAnsi="Calibri" w:cs="Calibri"/>
@@ -11789,6 +13031,7 @@
               </w:rPr>
               <w:t>U_CV_ComputerVisionMaster</w:t>
             </w:r>
+            <w:proofErr w:type="spellEnd"/>
           </w:p>
         </w:tc>
         <w:tc>
@@ -12520,15 +13763,57 @@
                 <w:lang w:eastAsia="da-DK"/>
               </w:rPr>
             </w:pPr>
-            <w:r>
-              <w:rPr>
-                <w:rFonts w:ascii="Calibri" w:eastAsia="Times New Roman" w:hAnsi="Calibri" w:cs="Calibri"/>
-                <w:color w:val="000000"/>
-                <w:sz w:val="22"/>
-                <w:lang w:eastAsia="da-DK"/>
-              </w:rPr>
-              <w:t>Konstuere svampdummy som probe</w:t>
-            </w:r>
+            <w:proofErr w:type="spellStart"/>
+            <w:r>
+              <w:rPr>
+                <w:rFonts w:ascii="Calibri" w:eastAsia="Times New Roman" w:hAnsi="Calibri" w:cs="Calibri"/>
+                <w:color w:val="000000"/>
+                <w:sz w:val="22"/>
+                <w:lang w:eastAsia="da-DK"/>
+              </w:rPr>
+              <w:t>Konstuere</w:t>
+            </w:r>
+            <w:proofErr w:type="spellEnd"/>
+            <w:r>
+              <w:rPr>
+                <w:rFonts w:ascii="Calibri" w:eastAsia="Times New Roman" w:hAnsi="Calibri" w:cs="Calibri"/>
+                <w:color w:val="000000"/>
+                <w:sz w:val="22"/>
+                <w:lang w:eastAsia="da-DK"/>
+              </w:rPr>
+              <w:t xml:space="preserve"> </w:t>
+            </w:r>
+            <w:proofErr w:type="spellStart"/>
+            <w:r>
+              <w:rPr>
+                <w:rFonts w:ascii="Calibri" w:eastAsia="Times New Roman" w:hAnsi="Calibri" w:cs="Calibri"/>
+                <w:color w:val="000000"/>
+                <w:sz w:val="22"/>
+                <w:lang w:eastAsia="da-DK"/>
+              </w:rPr>
+              <w:t>svampdummy</w:t>
+            </w:r>
+            <w:proofErr w:type="spellEnd"/>
+            <w:r>
+              <w:rPr>
+                <w:rFonts w:ascii="Calibri" w:eastAsia="Times New Roman" w:hAnsi="Calibri" w:cs="Calibri"/>
+                <w:color w:val="000000"/>
+                <w:sz w:val="22"/>
+                <w:lang w:eastAsia="da-DK"/>
+              </w:rPr>
+              <w:t xml:space="preserve"> som </w:t>
+            </w:r>
+            <w:proofErr w:type="spellStart"/>
+            <w:r>
+              <w:rPr>
+                <w:rFonts w:ascii="Calibri" w:eastAsia="Times New Roman" w:hAnsi="Calibri" w:cs="Calibri"/>
+                <w:color w:val="000000"/>
+                <w:sz w:val="22"/>
+                <w:lang w:eastAsia="da-DK"/>
+              </w:rPr>
+              <w:t>probe</w:t>
+            </w:r>
+            <w:proofErr w:type="spellEnd"/>
           </w:p>
         </w:tc>
         <w:tc>
@@ -13288,17 +14573,145 @@
         <w:t xml:space="preserve"> </w:t>
       </w:r>
       <w:r>
-        <w:t xml:space="preserve">Sprint 6 blev planlagt ud fra burn-down graffen for sprint 5, og hvordan det var gået i det sprint. Der var først lavet et udkast til backloggen, som blev revurderet efter burn-down graffen. Evalueringen af sprint 5 og planlægningen af sprint 6 har fungeret godt, og det resulterede i en masse nye opgaver til optimering af produktet.  Burn-down chart opdateres dagligt til at overskueliggøre, hvor langt man er i processen. Det blev efter vejledermøde besluttet at lave GUI til 3D scan om for at afskære i Y-retningen. Use casen til 3D scan blev derfor også lavet op, og accepttest til test af Ultralydsscan skal forbedres. Det blev besluttet, at en state-machine alligevel give mening for læseren at have med. </w:t>
+        <w:t xml:space="preserve">Sprint 6 blev planlagt ud fra </w:t>
+      </w:r>
+      <w:proofErr w:type="spellStart"/>
+      <w:r>
+        <w:t>burn-down</w:t>
+      </w:r>
+      <w:proofErr w:type="spellEnd"/>
+      <w:r>
+        <w:t xml:space="preserve"> </w:t>
+      </w:r>
+      <w:proofErr w:type="spellStart"/>
+      <w:r>
+        <w:t>graffen</w:t>
+      </w:r>
+      <w:proofErr w:type="spellEnd"/>
+      <w:r>
+        <w:t xml:space="preserve"> for sprint 5, og hvordan det var gået i det sprint. Der var først lavet et udkast til </w:t>
+      </w:r>
+      <w:proofErr w:type="spellStart"/>
+      <w:r>
+        <w:t>backloggen</w:t>
+      </w:r>
+      <w:proofErr w:type="spellEnd"/>
+      <w:r>
+        <w:t xml:space="preserve">, som blev revurderet efter </w:t>
+      </w:r>
+      <w:proofErr w:type="spellStart"/>
+      <w:r>
+        <w:t>burn-down</w:t>
+      </w:r>
+      <w:proofErr w:type="spellEnd"/>
+      <w:r>
+        <w:t xml:space="preserve"> </w:t>
+      </w:r>
+      <w:proofErr w:type="spellStart"/>
+      <w:r>
+        <w:t>graffen</w:t>
+      </w:r>
+      <w:proofErr w:type="spellEnd"/>
+      <w:r>
+        <w:t xml:space="preserve">. Evalueringen af sprint 5 og planlægningen af sprint 6 har fungeret godt, og det resulterede i en masse nye opgaver til optimering af produktet.  </w:t>
+      </w:r>
+      <w:proofErr w:type="spellStart"/>
+      <w:r>
+        <w:t>Burn-down</w:t>
+      </w:r>
+      <w:proofErr w:type="spellEnd"/>
+      <w:r>
+        <w:t xml:space="preserve"> </w:t>
+      </w:r>
+      <w:proofErr w:type="spellStart"/>
+      <w:r>
+        <w:t>chart</w:t>
+      </w:r>
+      <w:proofErr w:type="spellEnd"/>
+      <w:r>
+        <w:t xml:space="preserve"> opdateres dagligt til at overskueliggøre, hvor langt man er i processen. Det blev efter vejledermøde besluttet at lave GUI til 3D scan om for at afskære i Y-retningen. </w:t>
+      </w:r>
+      <w:proofErr w:type="spellStart"/>
+      <w:r>
+        <w:t>Use</w:t>
+      </w:r>
+      <w:proofErr w:type="spellEnd"/>
+      <w:r>
+        <w:t xml:space="preserve"> casen til 3D scan blev derfor også lavet op, og accepttest til test af Ultralydsscan skal forbedres. Det blev besluttet, at en </w:t>
+      </w:r>
+      <w:proofErr w:type="spellStart"/>
+      <w:r>
+        <w:t>state-machine</w:t>
+      </w:r>
+      <w:proofErr w:type="spellEnd"/>
+      <w:r>
+        <w:t xml:space="preserve"> alligevel give mening for læseren at have med. </w:t>
       </w:r>
     </w:p>
     <w:p>
       <w:r>
-        <w:t xml:space="preserve">Der var i backloggen en task kaldet Medicinsk Godkendelse, der var sat til 35 timer. Dette var en uoverskuelig opgave med alle de arbejdstimer, og den burde være blevet brudt op i mindre dele. Gruppen har derfor besluttet, at der er et maximum på 8 timer, som en task må tage. Et task på over 8 timer skal brydes op i mindre del. Samtidig ønsker gruppen at beskrivelser af hvert task skal være bedre, hvilket f.eks. kan gøres med en længere og mere beskrivende titel. </w:t>
+        <w:t xml:space="preserve">Der var i </w:t>
+      </w:r>
+      <w:proofErr w:type="spellStart"/>
+      <w:r>
+        <w:t>backloggen</w:t>
+      </w:r>
+      <w:proofErr w:type="spellEnd"/>
+      <w:r>
+        <w:t xml:space="preserve"> en </w:t>
+      </w:r>
+      <w:proofErr w:type="spellStart"/>
+      <w:r>
+        <w:t>task</w:t>
+      </w:r>
+      <w:proofErr w:type="spellEnd"/>
+      <w:r>
+        <w:t xml:space="preserve"> kaldet Medicinsk Godkendelse, der var sat til 35 timer. Dette var en uoverskuelig opgave med alle de arbejdstimer, og den burde være blevet brudt op i mindre dele. Gruppen har derfor besluttet, at der er et </w:t>
+      </w:r>
+      <w:proofErr w:type="spellStart"/>
+      <w:r>
+        <w:t>maximum</w:t>
+      </w:r>
+      <w:proofErr w:type="spellEnd"/>
+      <w:r>
+        <w:t xml:space="preserve"> på 8 timer, som en </w:t>
+      </w:r>
+      <w:proofErr w:type="spellStart"/>
+      <w:r>
+        <w:t>task</w:t>
+      </w:r>
+      <w:proofErr w:type="spellEnd"/>
+      <w:r>
+        <w:t xml:space="preserve"> må tage. Et </w:t>
+      </w:r>
+      <w:proofErr w:type="spellStart"/>
+      <w:r>
+        <w:t>task</w:t>
+      </w:r>
+      <w:proofErr w:type="spellEnd"/>
+      <w:r>
+        <w:t xml:space="preserve"> på over 8 timer skal brydes op i mindre del. Samtidig ønsker gruppen at beskrivelser af hvert </w:t>
+      </w:r>
+      <w:proofErr w:type="spellStart"/>
+      <w:r>
+        <w:t>task</w:t>
+      </w:r>
+      <w:proofErr w:type="spellEnd"/>
+      <w:r>
+        <w:t xml:space="preserve"> skal være bedre, hvilket f.eks. kan gøres med en længere og mere beskrivende titel. </w:t>
       </w:r>
     </w:p>
     <w:p>
       <w:r>
-        <w:t xml:space="preserve">Gruppen sidst på sprintet følt sig i stampe, da der ikke var mange opgaver at give sig i kast med. Nogle opgaver blev udskudt, fordi det gav mere mening at skrive senere. Nogle planlagte task er skredet pga. nedbrud af computer, og dermed er der brugt tid på opsætning af ny udviklingscomputer. Med hensyn til rapportskrivning har det ikke været muligt at færdiggøre nogle afsnit f.eks. arkitektur og design, da dette afhang af softwaren. Der blev kodet i blinde lidt </w:t>
+        <w:t xml:space="preserve">Gruppen sidst på sprintet følt sig i stampe, da der ikke var mange opgaver at give sig i kast med. Nogle opgaver blev udskudt, fordi det gav mere mening at skrive senere. Nogle planlagte </w:t>
+      </w:r>
+      <w:proofErr w:type="spellStart"/>
+      <w:r>
+        <w:t>task</w:t>
+      </w:r>
+      <w:proofErr w:type="spellEnd"/>
+      <w:r>
+        <w:t xml:space="preserve"> er skredet pga. nedbrud af computer, og dermed er der brugt tid på opsætning af ny udviklingscomputer. Med hensyn til rapportskrivning har det ikke været muligt at færdiggøre nogle afsnit f.eks. arkitektur og design, da dette afhang af softwaren. Der blev kodet i blinde lidt </w:t>
       </w:r>
       <w:r>
         <w:lastRenderedPageBreak/>
@@ -13307,7 +14720,15 @@
     </w:p>
     <w:p>
       <w:r>
-        <w:t>Unittest af f.eks. Modbus bliver ikke lavet i dette projekt, da det ikke kan testes. Det bliver forsøgt at gøre PC applikationen mere brugervenlig ved at give besked til brugeren ved fejl som f.eks. manglende forbindelse til robotarm.</w:t>
+        <w:t xml:space="preserve">Unittest af f.eks. </w:t>
+      </w:r>
+      <w:proofErr w:type="spellStart"/>
+      <w:r>
+        <w:t>Modbus</w:t>
+      </w:r>
+      <w:proofErr w:type="spellEnd"/>
+      <w:r>
+        <w:t xml:space="preserve"> bliver ikke lavet i dette projekt, da det ikke kan testes. Det bliver forsøgt at gøre PC applikationen mere brugervenlig ved at give besked til brugeren ved fejl som f.eks. manglende forbindelse til robotarm.</w:t>
       </w:r>
     </w:p>
     <w:p>
@@ -13316,30 +14737,84 @@
           <w:b/>
         </w:rPr>
       </w:pPr>
+      <w:proofErr w:type="spellStart"/>
       <w:r>
         <w:rPr>
           <w:b/>
         </w:rPr>
-        <w:t>Burn-down chart:</w:t>
+        <w:t>Burn-down</w:t>
+      </w:r>
+      <w:proofErr w:type="spellEnd"/>
+      <w:r>
+        <w:rPr>
+          <w:b/>
+        </w:rPr>
+        <w:t xml:space="preserve"> </w:t>
+      </w:r>
+      <w:proofErr w:type="spellStart"/>
+      <w:r>
+        <w:rPr>
+          <w:b/>
+        </w:rPr>
+        <w:t>chart</w:t>
+      </w:r>
+      <w:proofErr w:type="spellEnd"/>
+      <w:r>
+        <w:rPr>
+          <w:b/>
+        </w:rPr>
+        <w:t>:</w:t>
       </w:r>
     </w:p>
     <w:p>
-      <w:r>
-        <w:t xml:space="preserve">Burn-down chartet viser, hvordan arbejdstiden er brugt undervejs i sprintet. Det ses, at vi ikke nåede alle tasks, hvilket i høj grad skyldes, at computeren gik ned og der blev brug tid på tekniske problemer. Grafen vil blive benyttet til at planlægge sprint 7 og timeplanlægningen af dennes task. </w:t>
+      <w:proofErr w:type="spellStart"/>
+      <w:r>
+        <w:t>Burn-down</w:t>
+      </w:r>
+      <w:proofErr w:type="spellEnd"/>
+      <w:r>
+        <w:t xml:space="preserve"> </w:t>
+      </w:r>
+      <w:proofErr w:type="spellStart"/>
+      <w:r>
+        <w:t>chartet</w:t>
+      </w:r>
+      <w:proofErr w:type="spellEnd"/>
+      <w:r>
+        <w:t xml:space="preserve"> viser, hvordan arbejdstiden er brugt undervejs i sprintet. Det ses, at vi ikke nåede alle </w:t>
+      </w:r>
+      <w:proofErr w:type="spellStart"/>
+      <w:r>
+        <w:t>tasks</w:t>
+      </w:r>
+      <w:proofErr w:type="spellEnd"/>
+      <w:r>
+        <w:t xml:space="preserve">, hvilket i høj grad skyldes, at computeren gik ned og der blev brug tid på tekniske problemer. Grafen vil blive benyttet til at planlægge sprint 7 og timeplanlægningen af dennes </w:t>
+      </w:r>
+      <w:proofErr w:type="spellStart"/>
+      <w:r>
+        <w:t>task</w:t>
+      </w:r>
+      <w:proofErr w:type="spellEnd"/>
+      <w:r>
+        <w:t xml:space="preserve">. </w:t>
       </w:r>
     </w:p>
     <w:p/>
     <w:p>
+      <w:pPr>
+        <w:jc w:val="center"/>
+      </w:pPr>
       <w:r>
         <w:rPr>
           <w:noProof/>
           <w:lang w:eastAsia="da-DK"/>
         </w:rPr>
         <w:drawing>
-          <wp:inline distT="0" distB="0" distL="0" distR="0" wp14:anchorId="0EF5E419" wp14:editId="42655939">
-            <wp:extent cx="6120130" cy="3674745"/>
-            <wp:effectExtent l="0" t="0" r="13970" b="1905"/>
-            <wp:docPr id="7" name="Diagram 7">
+          <wp:inline distT="0" distB="0" distL="0" distR="0" wp14:anchorId="673CDEDB" wp14:editId="253E77EA">
+            <wp:extent cx="5086352" cy="3378995"/>
+            <wp:effectExtent l="0" t="0" r="0" b="12065"/>
+            <wp:docPr id="10" name="Diagram 10">
               <a:extLst xmlns:a="http://schemas.openxmlformats.org/drawingml/2006/main">
                 <a:ext uri="{FF2B5EF4-FFF2-40B4-BE49-F238E27FC236}">
                   <a16:creationId xmlns:a16="http://schemas.microsoft.com/office/drawing/2014/main" id="{00000000-0008-0000-0000-000003000000}"/>
@@ -13371,12 +14846,20 @@
       </w:r>
     </w:p>
     <w:p>
+      <w:proofErr w:type="spellStart"/>
       <w:r>
         <w:rPr>
           <w:b/>
         </w:rPr>
         <w:lastRenderedPageBreak/>
-        <w:t xml:space="preserve">Trello: </w:t>
+        <w:t>Trello</w:t>
+      </w:r>
+      <w:proofErr w:type="spellEnd"/>
+      <w:r>
+        <w:rPr>
+          <w:b/>
+        </w:rPr>
+        <w:t xml:space="preserve">: </w:t>
       </w:r>
       <w:r>
         <w:t xml:space="preserve"> </w:t>
@@ -13389,7 +14872,7 @@
           <w:lang w:eastAsia="da-DK"/>
         </w:rPr>
         <w:drawing>
-          <wp:inline distT="0" distB="0" distL="0" distR="0" wp14:anchorId="2DCBF5D1" wp14:editId="2972F265">
+          <wp:inline distT="0" distB="0" distL="0" distR="0" wp14:anchorId="688B0540" wp14:editId="38555FC3">
             <wp:extent cx="6055405" cy="3036498"/>
             <wp:effectExtent l="0" t="0" r="2540" b="0"/>
             <wp:docPr id="8" name="Billede 8"/>
@@ -13427,6 +14910,23 @@
     </w:p>
     <w:p>
       <w:pPr>
+        <w:pStyle w:val="Billedtekst"/>
+        <w:jc w:val="center"/>
+      </w:pPr>
+      <w:r>
+        <w:t xml:space="preserve">Figur 6 </w:t>
+      </w:r>
+      <w:proofErr w:type="spellStart"/>
+      <w:r>
+        <w:t>Trello</w:t>
+      </w:r>
+      <w:proofErr w:type="spellEnd"/>
+      <w:r>
+        <w:t xml:space="preserve"> efter 6. sprint</w:t>
+      </w:r>
+    </w:p>
+    <w:p>
+      <w:pPr>
         <w:rPr>
           <w:b/>
         </w:rPr>
@@ -13441,9 +14941,14 @@
       <w:pPr>
         <w:pStyle w:val="Overskrift2"/>
       </w:pPr>
+      <w:bookmarkStart w:id="10" w:name="_Toc469325454"/>
       <w:r>
         <w:lastRenderedPageBreak/>
-        <w:t xml:space="preserve">Sprint 7: </w:t>
+        <w:t>Sprint 7:</w:t>
+      </w:r>
+      <w:bookmarkEnd w:id="10"/>
+      <w:r>
+        <w:t xml:space="preserve"> </w:t>
       </w:r>
     </w:p>
     <w:p>
@@ -13551,6 +15056,7 @@
                 <w:lang w:eastAsia="da-DK"/>
               </w:rPr>
             </w:pPr>
+            <w:proofErr w:type="spellStart"/>
             <w:r>
               <w:rPr>
                 <w:rFonts w:ascii="Calibri" w:eastAsia="Times New Roman" w:hAnsi="Calibri" w:cs="Calibri"/>
@@ -13562,6 +15068,7 @@
               </w:rPr>
               <w:t>Backlog</w:t>
             </w:r>
+            <w:proofErr w:type="spellEnd"/>
           </w:p>
         </w:tc>
         <w:tc>
@@ -14117,8 +15624,39 @@
                 <w:sz w:val="22"/>
                 <w:lang w:eastAsia="da-DK"/>
               </w:rPr>
-              <w:t>Fjern touchskærm fra Kravspecifiktion</w:t>
-            </w:r>
+              <w:t xml:space="preserve">Fjern </w:t>
+            </w:r>
+            <w:proofErr w:type="spellStart"/>
+            <w:r>
+              <w:rPr>
+                <w:rFonts w:ascii="Calibri" w:eastAsia="Times New Roman" w:hAnsi="Calibri" w:cs="Calibri"/>
+                <w:color w:val="000000"/>
+                <w:sz w:val="22"/>
+                <w:lang w:eastAsia="da-DK"/>
+              </w:rPr>
+              <w:t>touchskærm</w:t>
+            </w:r>
+            <w:proofErr w:type="spellEnd"/>
+            <w:r>
+              <w:rPr>
+                <w:rFonts w:ascii="Calibri" w:eastAsia="Times New Roman" w:hAnsi="Calibri" w:cs="Calibri"/>
+                <w:color w:val="000000"/>
+                <w:sz w:val="22"/>
+                <w:lang w:eastAsia="da-DK"/>
+              </w:rPr>
+              <w:t xml:space="preserve"> fra </w:t>
+            </w:r>
+            <w:proofErr w:type="spellStart"/>
+            <w:r>
+              <w:rPr>
+                <w:rFonts w:ascii="Calibri" w:eastAsia="Times New Roman" w:hAnsi="Calibri" w:cs="Calibri"/>
+                <w:color w:val="000000"/>
+                <w:sz w:val="22"/>
+                <w:lang w:eastAsia="da-DK"/>
+              </w:rPr>
+              <w:t>Kravspecifiktion</w:t>
+            </w:r>
+            <w:proofErr w:type="spellEnd"/>
           </w:p>
         </w:tc>
         <w:tc>
@@ -14559,8 +16097,59 @@
                 <w:sz w:val="22"/>
                 <w:lang w:eastAsia="da-DK"/>
               </w:rPr>
-              <w:t>PC Applikation skal korrigere UR10  for for høj ledrotationshastighed</w:t>
-            </w:r>
+              <w:t>PC Applikation skal korrigere UR</w:t>
+            </w:r>
+            <w:proofErr w:type="gramStart"/>
+            <w:r>
+              <w:rPr>
+                <w:rFonts w:ascii="Calibri" w:eastAsia="Times New Roman" w:hAnsi="Calibri" w:cs="Calibri"/>
+                <w:color w:val="000000"/>
+                <w:sz w:val="22"/>
+                <w:lang w:eastAsia="da-DK"/>
+              </w:rPr>
+              <w:t>10  for</w:t>
+            </w:r>
+            <w:proofErr w:type="gramEnd"/>
+            <w:r>
+              <w:rPr>
+                <w:rFonts w:ascii="Calibri" w:eastAsia="Times New Roman" w:hAnsi="Calibri" w:cs="Calibri"/>
+                <w:color w:val="000000"/>
+                <w:sz w:val="22"/>
+                <w:lang w:eastAsia="da-DK"/>
+              </w:rPr>
+              <w:t xml:space="preserve"> </w:t>
+            </w:r>
+            <w:proofErr w:type="spellStart"/>
+            <w:r>
+              <w:rPr>
+                <w:rFonts w:ascii="Calibri" w:eastAsia="Times New Roman" w:hAnsi="Calibri" w:cs="Calibri"/>
+                <w:color w:val="000000"/>
+                <w:sz w:val="22"/>
+                <w:lang w:eastAsia="da-DK"/>
+              </w:rPr>
+              <w:t>for</w:t>
+            </w:r>
+            <w:proofErr w:type="spellEnd"/>
+            <w:r>
+              <w:rPr>
+                <w:rFonts w:ascii="Calibri" w:eastAsia="Times New Roman" w:hAnsi="Calibri" w:cs="Calibri"/>
+                <w:color w:val="000000"/>
+                <w:sz w:val="22"/>
+                <w:lang w:eastAsia="da-DK"/>
+              </w:rPr>
+              <w:t xml:space="preserve"> høj </w:t>
+            </w:r>
+            <w:proofErr w:type="spellStart"/>
+            <w:r>
+              <w:rPr>
+                <w:rFonts w:ascii="Calibri" w:eastAsia="Times New Roman" w:hAnsi="Calibri" w:cs="Calibri"/>
+                <w:color w:val="000000"/>
+                <w:sz w:val="22"/>
+                <w:lang w:eastAsia="da-DK"/>
+              </w:rPr>
+              <w:t>ledrotationshastighed</w:t>
+            </w:r>
+            <w:proofErr w:type="spellEnd"/>
           </w:p>
         </w:tc>
         <w:tc>
@@ -14669,7 +16258,47 @@
                 <w:sz w:val="22"/>
                 <w:lang w:eastAsia="da-DK"/>
               </w:rPr>
-              <w:t xml:space="preserve">Konverter inverteret normal til rotationsvector (Vinkling af probe skal findes) </w:t>
+              <w:t xml:space="preserve">Konverter inverteret normal til </w:t>
+            </w:r>
+            <w:proofErr w:type="spellStart"/>
+            <w:r>
+              <w:rPr>
+                <w:rFonts w:ascii="Calibri" w:eastAsia="Times New Roman" w:hAnsi="Calibri" w:cs="Calibri"/>
+                <w:color w:val="000000"/>
+                <w:sz w:val="22"/>
+                <w:lang w:eastAsia="da-DK"/>
+              </w:rPr>
+              <w:t>rotationsvector</w:t>
+            </w:r>
+            <w:proofErr w:type="spellEnd"/>
+            <w:r>
+              <w:rPr>
+                <w:rFonts w:ascii="Calibri" w:eastAsia="Times New Roman" w:hAnsi="Calibri" w:cs="Calibri"/>
+                <w:color w:val="000000"/>
+                <w:sz w:val="22"/>
+                <w:lang w:eastAsia="da-DK"/>
+              </w:rPr>
+              <w:t xml:space="preserve"> (Vinkling af </w:t>
+            </w:r>
+            <w:proofErr w:type="spellStart"/>
+            <w:r>
+              <w:rPr>
+                <w:rFonts w:ascii="Calibri" w:eastAsia="Times New Roman" w:hAnsi="Calibri" w:cs="Calibri"/>
+                <w:color w:val="000000"/>
+                <w:sz w:val="22"/>
+                <w:lang w:eastAsia="da-DK"/>
+              </w:rPr>
+              <w:t>probe</w:t>
+            </w:r>
+            <w:proofErr w:type="spellEnd"/>
+            <w:r>
+              <w:rPr>
+                <w:rFonts w:ascii="Calibri" w:eastAsia="Times New Roman" w:hAnsi="Calibri" w:cs="Calibri"/>
+                <w:color w:val="000000"/>
+                <w:sz w:val="22"/>
+                <w:lang w:eastAsia="da-DK"/>
+              </w:rPr>
+              <w:t xml:space="preserve"> skal findes) </w:t>
             </w:r>
           </w:p>
         </w:tc>
@@ -14889,7 +16518,27 @@
                 <w:sz w:val="22"/>
                 <w:lang w:eastAsia="da-DK"/>
               </w:rPr>
-              <w:t xml:space="preserve">Optimer PathCreator </w:t>
+              <w:t xml:space="preserve">Optimer </w:t>
+            </w:r>
+            <w:proofErr w:type="spellStart"/>
+            <w:r>
+              <w:rPr>
+                <w:rFonts w:ascii="Calibri" w:eastAsia="Times New Roman" w:hAnsi="Calibri" w:cs="Calibri"/>
+                <w:color w:val="000000"/>
+                <w:sz w:val="22"/>
+                <w:lang w:eastAsia="da-DK"/>
+              </w:rPr>
+              <w:t>PathCreator</w:t>
+            </w:r>
+            <w:proofErr w:type="spellEnd"/>
+            <w:r>
+              <w:rPr>
+                <w:rFonts w:ascii="Calibri" w:eastAsia="Times New Roman" w:hAnsi="Calibri" w:cs="Calibri"/>
+                <w:color w:val="000000"/>
+                <w:sz w:val="22"/>
+                <w:lang w:eastAsia="da-DK"/>
+              </w:rPr>
+              <w:t xml:space="preserve"> </w:t>
             </w:r>
           </w:p>
         </w:tc>
@@ -16435,14 +18084,25 @@
                 <w:lang w:eastAsia="da-DK"/>
               </w:rPr>
             </w:pPr>
-            <w:r>
-              <w:rPr>
-                <w:rFonts w:ascii="Calibri" w:eastAsia="Times New Roman" w:hAnsi="Calibri" w:cs="Calibri"/>
-                <w:color w:val="000000"/>
-                <w:sz w:val="22"/>
-                <w:lang w:eastAsia="da-DK"/>
-              </w:rPr>
-              <w:t>Diskusion af resultater</w:t>
+            <w:proofErr w:type="spellStart"/>
+            <w:r>
+              <w:rPr>
+                <w:rFonts w:ascii="Calibri" w:eastAsia="Times New Roman" w:hAnsi="Calibri" w:cs="Calibri"/>
+                <w:color w:val="000000"/>
+                <w:sz w:val="22"/>
+                <w:lang w:eastAsia="da-DK"/>
+              </w:rPr>
+              <w:t>Diskusion</w:t>
+            </w:r>
+            <w:proofErr w:type="spellEnd"/>
+            <w:r>
+              <w:rPr>
+                <w:rFonts w:ascii="Calibri" w:eastAsia="Times New Roman" w:hAnsi="Calibri" w:cs="Calibri"/>
+                <w:color w:val="000000"/>
+                <w:sz w:val="22"/>
+                <w:lang w:eastAsia="da-DK"/>
+              </w:rPr>
+              <w:t xml:space="preserve"> af resultater</w:t>
             </w:r>
           </w:p>
         </w:tc>
@@ -17551,8 +19211,19 @@
                 <w:sz w:val="22"/>
                 <w:lang w:eastAsia="da-DK"/>
               </w:rPr>
-              <w:t>BDD - ingen touchskærm</w:t>
-            </w:r>
+              <w:t xml:space="preserve">BDD - ingen </w:t>
+            </w:r>
+            <w:proofErr w:type="spellStart"/>
+            <w:r>
+              <w:rPr>
+                <w:rFonts w:ascii="Calibri" w:eastAsia="Times New Roman" w:hAnsi="Calibri" w:cs="Calibri"/>
+                <w:color w:val="000000"/>
+                <w:sz w:val="22"/>
+                <w:lang w:eastAsia="da-DK"/>
+              </w:rPr>
+              <w:t>touchskærm</w:t>
+            </w:r>
+            <w:proofErr w:type="spellEnd"/>
           </w:p>
         </w:tc>
         <w:tc>
@@ -17766,14 +19437,25 @@
                 <w:lang w:eastAsia="da-DK"/>
               </w:rPr>
             </w:pPr>
-            <w:r>
-              <w:rPr>
-                <w:rFonts w:ascii="Calibri" w:eastAsia="Times New Roman" w:hAnsi="Calibri" w:cs="Calibri"/>
-                <w:color w:val="000000"/>
-                <w:sz w:val="22"/>
-                <w:lang w:eastAsia="da-DK"/>
-              </w:rPr>
-              <w:t>Softwarkitekturen opdateres</w:t>
+            <w:proofErr w:type="spellStart"/>
+            <w:r>
+              <w:rPr>
+                <w:rFonts w:ascii="Calibri" w:eastAsia="Times New Roman" w:hAnsi="Calibri" w:cs="Calibri"/>
+                <w:color w:val="000000"/>
+                <w:sz w:val="22"/>
+                <w:lang w:eastAsia="da-DK"/>
+              </w:rPr>
+              <w:t>Softwarkitekturen</w:t>
+            </w:r>
+            <w:proofErr w:type="spellEnd"/>
+            <w:r>
+              <w:rPr>
+                <w:rFonts w:ascii="Calibri" w:eastAsia="Times New Roman" w:hAnsi="Calibri" w:cs="Calibri"/>
+                <w:color w:val="000000"/>
+                <w:sz w:val="22"/>
+                <w:lang w:eastAsia="da-DK"/>
+              </w:rPr>
+              <w:t xml:space="preserve"> opdateres</w:t>
             </w:r>
           </w:p>
         </w:tc>
@@ -17988,14 +19670,25 @@
                 <w:lang w:eastAsia="da-DK"/>
               </w:rPr>
             </w:pPr>
-            <w:r>
-              <w:rPr>
-                <w:rFonts w:ascii="Calibri" w:eastAsia="Times New Roman" w:hAnsi="Calibri" w:cs="Calibri"/>
-                <w:color w:val="000000"/>
-                <w:sz w:val="22"/>
-                <w:lang w:eastAsia="da-DK"/>
-              </w:rPr>
-              <w:t>Klassediagrammaer opdateres</w:t>
+            <w:proofErr w:type="spellStart"/>
+            <w:r>
+              <w:rPr>
+                <w:rFonts w:ascii="Calibri" w:eastAsia="Times New Roman" w:hAnsi="Calibri" w:cs="Calibri"/>
+                <w:color w:val="000000"/>
+                <w:sz w:val="22"/>
+                <w:lang w:eastAsia="da-DK"/>
+              </w:rPr>
+              <w:t>Klassediagrammaer</w:t>
+            </w:r>
+            <w:proofErr w:type="spellEnd"/>
+            <w:r>
+              <w:rPr>
+                <w:rFonts w:ascii="Calibri" w:eastAsia="Times New Roman" w:hAnsi="Calibri" w:cs="Calibri"/>
+                <w:color w:val="000000"/>
+                <w:sz w:val="22"/>
+                <w:lang w:eastAsia="da-DK"/>
+              </w:rPr>
+              <w:t xml:space="preserve"> opdateres</w:t>
             </w:r>
           </w:p>
         </w:tc>
@@ -18991,7 +20684,27 @@
                 <w:sz w:val="22"/>
                 <w:lang w:eastAsia="da-DK"/>
               </w:rPr>
-              <w:t xml:space="preserve">Lav aftale  om demonstration efter nytår (Lars Boldvig) </w:t>
+              <w:t xml:space="preserve">Lav </w:t>
+            </w:r>
+            <w:proofErr w:type="gramStart"/>
+            <w:r>
+              <w:rPr>
+                <w:rFonts w:ascii="Calibri" w:eastAsia="Times New Roman" w:hAnsi="Calibri" w:cs="Calibri"/>
+                <w:color w:val="000000"/>
+                <w:sz w:val="22"/>
+                <w:lang w:eastAsia="da-DK"/>
+              </w:rPr>
+              <w:t>aftale  om</w:t>
+            </w:r>
+            <w:proofErr w:type="gramEnd"/>
+            <w:r>
+              <w:rPr>
+                <w:rFonts w:ascii="Calibri" w:eastAsia="Times New Roman" w:hAnsi="Calibri" w:cs="Calibri"/>
+                <w:color w:val="000000"/>
+                <w:sz w:val="22"/>
+                <w:lang w:eastAsia="da-DK"/>
+              </w:rPr>
+              <w:t xml:space="preserve"> demonstration efter nytår (Lars Boldvig) </w:t>
             </w:r>
           </w:p>
         </w:tc>
@@ -19655,8 +21368,19 @@
                 <w:sz w:val="22"/>
                 <w:lang w:eastAsia="da-DK"/>
               </w:rPr>
-              <w:t>Montering af probe</w:t>
-            </w:r>
+              <w:t xml:space="preserve">Montering af </w:t>
+            </w:r>
+            <w:proofErr w:type="spellStart"/>
+            <w:r>
+              <w:rPr>
+                <w:rFonts w:ascii="Calibri" w:eastAsia="Times New Roman" w:hAnsi="Calibri" w:cs="Calibri"/>
+                <w:color w:val="000000"/>
+                <w:sz w:val="22"/>
+                <w:lang w:eastAsia="da-DK"/>
+              </w:rPr>
+              <w:t>probe</w:t>
+            </w:r>
+            <w:proofErr w:type="spellEnd"/>
           </w:p>
         </w:tc>
         <w:tc>
@@ -20154,7 +21878,67 @@
         <w:t xml:space="preserve">Evaluering: </w:t>
       </w:r>
     </w:p>
-    <w:p/>
+    <w:p>
+      <w:r>
+        <w:t xml:space="preserve">Syvende og sidste sprint, blev brugt på at få alle løse ender samlet. Gruppen forventede at være klar til </w:t>
+      </w:r>
+      <w:proofErr w:type="spellStart"/>
+      <w:r>
+        <w:t>review</w:t>
+      </w:r>
+      <w:proofErr w:type="spellEnd"/>
+      <w:r>
+        <w:t xml:space="preserve"> at rapport og dokumentation fra den 9. december, hvilket blev overholdt. Derfor blev det besluttet, at stoppe sprintet den 9. december, for at bruge den sidste uge på </w:t>
+      </w:r>
+      <w:proofErr w:type="spellStart"/>
+      <w:r>
+        <w:t>review</w:t>
+      </w:r>
+      <w:proofErr w:type="spellEnd"/>
+      <w:r>
+        <w:t xml:space="preserve">. Derudover besluttede gruppen at lave kodestop den 2. december, for at have tid til at skrive dokumentationen. </w:t>
+      </w:r>
+      <w:proofErr w:type="spellStart"/>
+      <w:r>
+        <w:t>Tasks</w:t>
+      </w:r>
+      <w:proofErr w:type="spellEnd"/>
+      <w:r>
+        <w:t xml:space="preserve"> var i dette sprint planlagt godt, tidsmæssigt. Gruppen havde et </w:t>
+      </w:r>
+      <w:proofErr w:type="spellStart"/>
+      <w:r>
+        <w:t>opfølgende</w:t>
+      </w:r>
+      <w:proofErr w:type="spellEnd"/>
+      <w:r>
+        <w:t xml:space="preserve"> møde med Lars </w:t>
+      </w:r>
+      <w:proofErr w:type="spellStart"/>
+      <w:r>
+        <w:t>Bolvig</w:t>
+      </w:r>
+      <w:proofErr w:type="spellEnd"/>
+      <w:r>
+        <w:t xml:space="preserve">, hvilket gav rettelser til rapporten og analyser. Matematikken bag rotationen af Robotarm, tog længere tid end beregnet. Der er igennem sprintet fundet nye </w:t>
+      </w:r>
+      <w:proofErr w:type="spellStart"/>
+      <w:r>
+        <w:t>tasks</w:t>
+      </w:r>
+      <w:proofErr w:type="spellEnd"/>
+      <w:r>
+        <w:t xml:space="preserve">, da sprint 7 var det sidste, er alle opståede </w:t>
+      </w:r>
+      <w:proofErr w:type="spellStart"/>
+      <w:r>
+        <w:t>task</w:t>
+      </w:r>
+      <w:proofErr w:type="spellEnd"/>
+      <w:r>
+        <w:t xml:space="preserve"> taget med i sprintet, gruppen har derfor arbejdet mere end planlagt.</w:t>
+      </w:r>
+    </w:p>
     <w:p>
       <w:pPr>
         <w:rPr>
@@ -20165,24 +21949,160 @@
         <w:rPr>
           <w:b/>
         </w:rPr>
-        <w:t>Burn-down chart:</w:t>
+        <w:br w:type="page"/>
       </w:r>
     </w:p>
-    <w:p/>
     <w:p>
-      <w:r>
+      <w:pPr>
         <w:rPr>
           <w:b/>
         </w:rPr>
-        <w:t xml:space="preserve">Trello: </w:t>
-      </w:r>
-      <w:r>
+      </w:pPr>
+      <w:proofErr w:type="spellStart"/>
+      <w:r>
+        <w:rPr>
+          <w:b/>
+        </w:rPr>
+        <w:lastRenderedPageBreak/>
+        <w:t>Burn-down</w:t>
+      </w:r>
+      <w:proofErr w:type="spellEnd"/>
+      <w:r>
+        <w:rPr>
+          <w:b/>
+        </w:rPr>
         <w:t xml:space="preserve"> </w:t>
+      </w:r>
+      <w:proofErr w:type="spellStart"/>
+      <w:r>
+        <w:rPr>
+          <w:b/>
+        </w:rPr>
+        <w:t>chart</w:t>
+      </w:r>
+      <w:proofErr w:type="spellEnd"/>
+      <w:r>
+        <w:rPr>
+          <w:b/>
+        </w:rPr>
+        <w:t>:</w:t>
+      </w:r>
+    </w:p>
+    <w:p>
+      <w:pPr>
+        <w:jc w:val="center"/>
+        <w:rPr>
+          <w:b/>
+        </w:rPr>
+      </w:pPr>
+      <w:r>
+        <w:rPr>
+          <w:noProof/>
+          <w:lang w:eastAsia="da-DK"/>
+        </w:rPr>
+        <w:drawing>
+          <wp:inline distT="0" distB="0" distL="0" distR="0" wp14:anchorId="7EA1C0C9" wp14:editId="517703A9">
+            <wp:extent cx="5405439" cy="3250407"/>
+            <wp:effectExtent l="0" t="0" r="5080" b="7620"/>
+            <wp:docPr id="11" name="Diagram 11">
+              <a:extLst xmlns:a="http://schemas.openxmlformats.org/drawingml/2006/main">
+                <a:ext uri="{FF2B5EF4-FFF2-40B4-BE49-F238E27FC236}">
+                  <a16:creationId xmlns:a16="http://schemas.microsoft.com/office/drawing/2014/main" id="{00000000-0008-0000-0000-000002000000}"/>
+                </a:ext>
+              </a:extLst>
+            </wp:docPr>
+            <wp:cNvGraphicFramePr/>
+            <a:graphic xmlns:a="http://schemas.openxmlformats.org/drawingml/2006/main">
+              <a:graphicData uri="http://schemas.openxmlformats.org/drawingml/2006/chart">
+                <c:chart xmlns:c="http://schemas.openxmlformats.org/drawingml/2006/chart" xmlns:r="http://schemas.openxmlformats.org/officeDocument/2006/relationships" r:id="rId15"/>
+              </a:graphicData>
+            </a:graphic>
+          </wp:inline>
+        </w:drawing>
+      </w:r>
+    </w:p>
+    <w:p>
+      <w:proofErr w:type="spellStart"/>
+      <w:r>
+        <w:rPr>
+          <w:b/>
+        </w:rPr>
+        <w:t>Trello</w:t>
+      </w:r>
+      <w:proofErr w:type="spellEnd"/>
+      <w:r>
+        <w:rPr>
+          <w:b/>
+        </w:rPr>
+        <w:t xml:space="preserve">: </w:t>
+      </w:r>
+      <w:r>
+        <w:t xml:space="preserve"> </w:t>
+      </w:r>
+    </w:p>
+    <w:p>
+      <w:r>
+        <w:rPr>
+          <w:noProof/>
+          <w:lang w:eastAsia="da-DK"/>
+        </w:rPr>
+        <w:drawing>
+          <wp:inline distT="0" distB="0" distL="0" distR="0" wp14:anchorId="5428082A" wp14:editId="6C63F4F0">
+            <wp:extent cx="6120130" cy="3082290"/>
+            <wp:effectExtent l="0" t="0" r="0" b="3810"/>
+            <wp:docPr id="9" name="Billede 9"/>
+            <wp:cNvGraphicFramePr>
+              <a:graphicFrameLocks xmlns:a="http://schemas.openxmlformats.org/drawingml/2006/main" noChangeAspect="1"/>
+            </wp:cNvGraphicFramePr>
+            <a:graphic xmlns:a="http://schemas.openxmlformats.org/drawingml/2006/main">
+              <a:graphicData uri="http://schemas.openxmlformats.org/drawingml/2006/picture">
+                <pic:pic xmlns:pic="http://schemas.openxmlformats.org/drawingml/2006/picture">
+                  <pic:nvPicPr>
+                    <pic:cNvPr id="1" name=""/>
+                    <pic:cNvPicPr/>
+                  </pic:nvPicPr>
+                  <pic:blipFill>
+                    <a:blip r:embed="rId16"/>
+                    <a:stretch>
+                      <a:fillRect/>
+                    </a:stretch>
+                  </pic:blipFill>
+                  <pic:spPr>
+                    <a:xfrm>
+                      <a:off x="0" y="0"/>
+                      <a:ext cx="6120130" cy="3082290"/>
+                    </a:xfrm>
+                    <a:prstGeom prst="rect">
+                      <a:avLst/>
+                    </a:prstGeom>
+                  </pic:spPr>
+                </pic:pic>
+              </a:graphicData>
+            </a:graphic>
+          </wp:inline>
+        </w:drawing>
+      </w:r>
+    </w:p>
+    <w:p>
+      <w:pPr>
+        <w:pStyle w:val="Billedtekst"/>
+        <w:jc w:val="center"/>
+      </w:pPr>
+      <w:r>
+        <w:t xml:space="preserve">Figur 7 </w:t>
+      </w:r>
+      <w:proofErr w:type="spellStart"/>
+      <w:r>
+        <w:t>Trello</w:t>
+      </w:r>
+      <w:proofErr w:type="spellEnd"/>
+      <w:r>
+        <w:t xml:space="preserve"> efter 7. sprint</w:t>
       </w:r>
     </w:p>
     <w:p/>
     <w:sectPr>
-      <w:headerReference w:type="default" r:id="rId15"/>
+      <w:headerReference w:type="default" r:id="rId17"/>
       <w:pgSz w:w="11906" w:h="16838"/>
       <w:pgMar w:top="1701" w:right="1134" w:bottom="1701" w:left="1134" w:header="708" w:footer="708" w:gutter="0"/>
       <w:cols w:space="708"/>
@@ -21648,7 +23568,7 @@
           <c:idx val="0"/>
           <c:order val="0"/>
           <c:tx>
-            <c:v>Aktuelle</c:v>
+            <c:v>Idelle</c:v>
           </c:tx>
           <c:spPr>
             <a:ln w="22225" cap="rnd">
@@ -21677,7 +23597,7 @@
           </c:marker>
           <c:cat>
             <c:numRef>
-              <c:f>'Ark1'!$G$2:$G$16</c:f>
+              <c:f>'Ark1'!$G$3:$G$17</c:f>
               <c:numCache>
                 <c:formatCode>General</c:formatCode>
                 <c:ptCount val="15"/>
@@ -21731,7 +23651,7 @@
           </c:cat>
           <c:val>
             <c:numRef>
-              <c:f>'Ark1'!$H$2:$H$16</c:f>
+              <c:f>'Ark1'!$H$3:$H$17</c:f>
               <c:numCache>
                 <c:formatCode>0.0</c:formatCode>
                 <c:ptCount val="15"/>
@@ -21786,7 +23706,7 @@
           <c:smooth val="0"/>
           <c:extLst>
             <c:ext xmlns:c16="http://schemas.microsoft.com/office/drawing/2014/chart" uri="{C3380CC4-5D6E-409C-BE32-E72D297353CC}">
-              <c16:uniqueId val="{00000000-AB4D-4E4A-83A2-14B01E3DD3C8}"/>
+              <c16:uniqueId val="{00000000-B2CF-4F6F-8B89-1A60AA1752B4}"/>
             </c:ext>
           </c:extLst>
         </c:ser>
@@ -21794,7 +23714,7 @@
           <c:idx val="1"/>
           <c:order val="1"/>
           <c:tx>
-            <c:v>Ideele</c:v>
+            <c:v>Aktuelle</c:v>
           </c:tx>
           <c:spPr>
             <a:ln w="22225" cap="rnd">
@@ -21823,7 +23743,7 @@
           </c:marker>
           <c:cat>
             <c:numRef>
-              <c:f>'Ark1'!$G$2:$G$16</c:f>
+              <c:f>'Ark1'!$G$3:$G$17</c:f>
               <c:numCache>
                 <c:formatCode>General</c:formatCode>
                 <c:ptCount val="15"/>
@@ -21877,7 +23797,7 @@
           </c:cat>
           <c:val>
             <c:numRef>
-              <c:f>'Ark1'!$I$2:$I$16</c:f>
+              <c:f>'Ark1'!$I$3:$I$17</c:f>
               <c:numCache>
                 <c:formatCode>0.0</c:formatCode>
                 <c:ptCount val="15"/>
@@ -21932,7 +23852,645 @@
           <c:smooth val="0"/>
           <c:extLst>
             <c:ext xmlns:c16="http://schemas.microsoft.com/office/drawing/2014/chart" uri="{C3380CC4-5D6E-409C-BE32-E72D297353CC}">
-              <c16:uniqueId val="{00000001-AB4D-4E4A-83A2-14B01E3DD3C8}"/>
+              <c16:uniqueId val="{00000001-B2CF-4F6F-8B89-1A60AA1752B4}"/>
+            </c:ext>
+          </c:extLst>
+        </c:ser>
+        <c:dLbls>
+          <c:showLegendKey val="0"/>
+          <c:showVal val="0"/>
+          <c:showCatName val="0"/>
+          <c:showSerName val="0"/>
+          <c:showPercent val="0"/>
+          <c:showBubbleSize val="0"/>
+        </c:dLbls>
+        <c:hiLowLines>
+          <c:spPr>
+            <a:ln w="9525">
+              <a:solidFill>
+                <a:schemeClr val="tx1">
+                  <a:lumMod val="50000"/>
+                  <a:lumOff val="50000"/>
+                </a:schemeClr>
+              </a:solidFill>
+            </a:ln>
+            <a:effectLst/>
+          </c:spPr>
+        </c:hiLowLines>
+        <c:marker val="1"/>
+        <c:smooth val="0"/>
+        <c:axId val="476354120"/>
+        <c:axId val="476354448"/>
+      </c:lineChart>
+      <c:catAx>
+        <c:axId val="476354120"/>
+        <c:scaling>
+          <c:orientation val="minMax"/>
+        </c:scaling>
+        <c:delete val="0"/>
+        <c:axPos val="b"/>
+        <c:title>
+          <c:tx>
+            <c:rich>
+              <a:bodyPr rot="0" spcFirstLastPara="1" vertOverflow="ellipsis" vert="horz" wrap="square" anchor="ctr" anchorCtr="1"/>
+              <a:lstStyle/>
+              <a:p>
+                <a:pPr>
+                  <a:defRPr sz="900" b="0" i="0" u="none" strike="noStrike" kern="1200" cap="all" baseline="0">
+                    <a:solidFill>
+                      <a:schemeClr val="tx1">
+                        <a:lumMod val="65000"/>
+                        <a:lumOff val="35000"/>
+                      </a:schemeClr>
+                    </a:solidFill>
+                    <a:latin typeface="+mn-lt"/>
+                    <a:ea typeface="+mn-ea"/>
+                    <a:cs typeface="+mn-cs"/>
+                  </a:defRPr>
+                </a:pPr>
+                <a:r>
+                  <a:rPr lang="da-DK"/>
+                  <a:t>Iteration Timeline (Dage)</a:t>
+                </a:r>
+              </a:p>
+            </c:rich>
+          </c:tx>
+          <c:overlay val="0"/>
+          <c:spPr>
+            <a:noFill/>
+            <a:ln>
+              <a:noFill/>
+            </a:ln>
+            <a:effectLst/>
+          </c:spPr>
+          <c:txPr>
+            <a:bodyPr rot="0" spcFirstLastPara="1" vertOverflow="ellipsis" vert="horz" wrap="square" anchor="ctr" anchorCtr="1"/>
+            <a:lstStyle/>
+            <a:p>
+              <a:pPr>
+                <a:defRPr sz="900" b="0" i="0" u="none" strike="noStrike" kern="1200" cap="all" baseline="0">
+                  <a:solidFill>
+                    <a:schemeClr val="tx1">
+                      <a:lumMod val="65000"/>
+                      <a:lumOff val="35000"/>
+                    </a:schemeClr>
+                  </a:solidFill>
+                  <a:latin typeface="+mn-lt"/>
+                  <a:ea typeface="+mn-ea"/>
+                  <a:cs typeface="+mn-cs"/>
+                </a:defRPr>
+              </a:pPr>
+              <a:endParaRPr lang="da-DK"/>
+            </a:p>
+          </c:txPr>
+        </c:title>
+        <c:numFmt formatCode="General" sourceLinked="1"/>
+        <c:majorTickMark val="none"/>
+        <c:minorTickMark val="none"/>
+        <c:tickLblPos val="nextTo"/>
+        <c:spPr>
+          <a:noFill/>
+          <a:ln w="9525" cap="flat" cmpd="sng" algn="ctr">
+            <a:solidFill>
+              <a:schemeClr val="tx1">
+                <a:lumMod val="15000"/>
+                <a:lumOff val="85000"/>
+              </a:schemeClr>
+            </a:solidFill>
+            <a:round/>
+          </a:ln>
+          <a:effectLst/>
+        </c:spPr>
+        <c:txPr>
+          <a:bodyPr rot="-60000000" spcFirstLastPara="1" vertOverflow="ellipsis" vert="horz" wrap="square" anchor="ctr" anchorCtr="1"/>
+          <a:lstStyle/>
+          <a:p>
+            <a:pPr>
+              <a:defRPr sz="800" b="0" i="0" u="none" strike="noStrike" kern="1200" cap="all" spc="120" normalizeH="0" baseline="0">
+                <a:solidFill>
+                  <a:schemeClr val="tx1">
+                    <a:lumMod val="65000"/>
+                    <a:lumOff val="35000"/>
+                  </a:schemeClr>
+                </a:solidFill>
+                <a:latin typeface="+mn-lt"/>
+                <a:ea typeface="+mn-ea"/>
+                <a:cs typeface="+mn-cs"/>
+              </a:defRPr>
+            </a:pPr>
+            <a:endParaRPr lang="da-DK"/>
+          </a:p>
+        </c:txPr>
+        <c:crossAx val="476354448"/>
+        <c:crosses val="autoZero"/>
+        <c:auto val="1"/>
+        <c:lblAlgn val="ctr"/>
+        <c:lblOffset val="100"/>
+        <c:noMultiLvlLbl val="0"/>
+      </c:catAx>
+      <c:valAx>
+        <c:axId val="476354448"/>
+        <c:scaling>
+          <c:orientation val="minMax"/>
+        </c:scaling>
+        <c:delete val="0"/>
+        <c:axPos val="l"/>
+        <c:majorGridlines>
+          <c:spPr>
+            <a:ln w="9525" cap="flat" cmpd="sng" algn="ctr">
+              <a:solidFill>
+                <a:schemeClr val="tx1">
+                  <a:lumMod val="15000"/>
+                  <a:lumOff val="85000"/>
+                </a:schemeClr>
+              </a:solidFill>
+              <a:round/>
+            </a:ln>
+            <a:effectLst/>
+          </c:spPr>
+        </c:majorGridlines>
+        <c:title>
+          <c:tx>
+            <c:rich>
+              <a:bodyPr rot="-5400000" spcFirstLastPara="1" vertOverflow="ellipsis" vert="horz" wrap="square" anchor="ctr" anchorCtr="1"/>
+              <a:lstStyle/>
+              <a:p>
+                <a:pPr>
+                  <a:defRPr sz="900" b="0" i="0" u="none" strike="noStrike" kern="1200" cap="all" baseline="0">
+                    <a:solidFill>
+                      <a:schemeClr val="tx1">
+                        <a:lumMod val="65000"/>
+                        <a:lumOff val="35000"/>
+                      </a:schemeClr>
+                    </a:solidFill>
+                    <a:latin typeface="+mn-lt"/>
+                    <a:ea typeface="+mn-ea"/>
+                    <a:cs typeface="+mn-cs"/>
+                  </a:defRPr>
+                </a:pPr>
+                <a:r>
+                  <a:rPr lang="da-DK"/>
+                  <a:t>SUm of tasks estimations (hours)</a:t>
+                </a:r>
+              </a:p>
+            </c:rich>
+          </c:tx>
+          <c:overlay val="0"/>
+          <c:spPr>
+            <a:noFill/>
+            <a:ln>
+              <a:noFill/>
+            </a:ln>
+            <a:effectLst/>
+          </c:spPr>
+          <c:txPr>
+            <a:bodyPr rot="-5400000" spcFirstLastPara="1" vertOverflow="ellipsis" vert="horz" wrap="square" anchor="ctr" anchorCtr="1"/>
+            <a:lstStyle/>
+            <a:p>
+              <a:pPr>
+                <a:defRPr sz="900" b="0" i="0" u="none" strike="noStrike" kern="1200" cap="all" baseline="0">
+                  <a:solidFill>
+                    <a:schemeClr val="tx1">
+                      <a:lumMod val="65000"/>
+                      <a:lumOff val="35000"/>
+                    </a:schemeClr>
+                  </a:solidFill>
+                  <a:latin typeface="+mn-lt"/>
+                  <a:ea typeface="+mn-ea"/>
+                  <a:cs typeface="+mn-cs"/>
+                </a:defRPr>
+              </a:pPr>
+              <a:endParaRPr lang="da-DK"/>
+            </a:p>
+          </c:txPr>
+        </c:title>
+        <c:numFmt formatCode="0.0" sourceLinked="1"/>
+        <c:majorTickMark val="out"/>
+        <c:minorTickMark val="none"/>
+        <c:tickLblPos val="nextTo"/>
+        <c:spPr>
+          <a:noFill/>
+          <a:ln w="9525" cap="flat" cmpd="sng" algn="ctr">
+            <a:solidFill>
+              <a:schemeClr val="dk1">
+                <a:lumMod val="15000"/>
+                <a:lumOff val="85000"/>
+              </a:schemeClr>
+            </a:solidFill>
+            <a:round/>
+          </a:ln>
+          <a:effectLst/>
+        </c:spPr>
+        <c:txPr>
+          <a:bodyPr rot="-60000000" spcFirstLastPara="1" vertOverflow="ellipsis" vert="horz" wrap="square" anchor="ctr" anchorCtr="1"/>
+          <a:lstStyle/>
+          <a:p>
+            <a:pPr>
+              <a:defRPr sz="900" b="0" i="0" u="none" strike="noStrike" kern="1200" baseline="0">
+                <a:solidFill>
+                  <a:schemeClr val="tx1">
+                    <a:lumMod val="65000"/>
+                    <a:lumOff val="35000"/>
+                  </a:schemeClr>
+                </a:solidFill>
+                <a:latin typeface="+mn-lt"/>
+                <a:ea typeface="+mn-ea"/>
+                <a:cs typeface="+mn-cs"/>
+              </a:defRPr>
+            </a:pPr>
+            <a:endParaRPr lang="da-DK"/>
+          </a:p>
+        </c:txPr>
+        <c:crossAx val="476354120"/>
+        <c:crosses val="autoZero"/>
+        <c:crossBetween val="between"/>
+      </c:valAx>
+      <c:spPr>
+        <a:noFill/>
+        <a:ln>
+          <a:noFill/>
+        </a:ln>
+        <a:effectLst/>
+      </c:spPr>
+    </c:plotArea>
+    <c:legend>
+      <c:legendPos val="r"/>
+      <c:overlay val="0"/>
+      <c:spPr>
+        <a:noFill/>
+        <a:ln>
+          <a:noFill/>
+        </a:ln>
+        <a:effectLst/>
+      </c:spPr>
+      <c:txPr>
+        <a:bodyPr rot="0" spcFirstLastPara="1" vertOverflow="ellipsis" vert="horz" wrap="square" anchor="ctr" anchorCtr="1"/>
+        <a:lstStyle/>
+        <a:p>
+          <a:pPr>
+            <a:defRPr sz="900" b="0" i="0" u="none" strike="noStrike" kern="1200" baseline="0">
+              <a:solidFill>
+                <a:schemeClr val="tx1">
+                  <a:lumMod val="65000"/>
+                  <a:lumOff val="35000"/>
+                </a:schemeClr>
+              </a:solidFill>
+              <a:latin typeface="+mn-lt"/>
+              <a:ea typeface="+mn-ea"/>
+              <a:cs typeface="+mn-cs"/>
+            </a:defRPr>
+          </a:pPr>
+          <a:endParaRPr lang="da-DK"/>
+        </a:p>
+      </c:txPr>
+    </c:legend>
+    <c:plotVisOnly val="1"/>
+    <c:dispBlanksAs val="gap"/>
+    <c:showDLblsOverMax val="0"/>
+  </c:chart>
+  <c:spPr>
+    <a:solidFill>
+      <a:schemeClr val="lt1"/>
+    </a:solidFill>
+    <a:ln w="9525" cap="flat" cmpd="sng" algn="ctr">
+      <a:solidFill>
+        <a:schemeClr val="tx1">
+          <a:lumMod val="15000"/>
+          <a:lumOff val="85000"/>
+        </a:schemeClr>
+      </a:solidFill>
+      <a:round/>
+    </a:ln>
+    <a:effectLst/>
+  </c:spPr>
+  <c:txPr>
+    <a:bodyPr/>
+    <a:lstStyle/>
+    <a:p>
+      <a:pPr>
+        <a:defRPr/>
+      </a:pPr>
+      <a:endParaRPr lang="da-DK"/>
+    </a:p>
+  </c:txPr>
+  <c:externalData r:id="rId3">
+    <c:autoUpdate val="0"/>
+  </c:externalData>
+</c:chartSpace>
+</file>
+
+<file path=word/charts/chart3.xml><?xml version="1.0" encoding="utf-8"?>
+<c:chartSpace xmlns:c="http://schemas.openxmlformats.org/drawingml/2006/chart" xmlns:a="http://schemas.openxmlformats.org/drawingml/2006/main" xmlns:r="http://schemas.openxmlformats.org/officeDocument/2006/relationships" xmlns:c16r2="http://schemas.microsoft.com/office/drawing/2015/06/chart">
+  <c:date1904 val="0"/>
+  <c:lang val="da-DK"/>
+  <c:roundedCorners val="0"/>
+  <mc:AlternateContent xmlns:mc="http://schemas.openxmlformats.org/markup-compatibility/2006">
+    <mc:Choice xmlns:c14="http://schemas.microsoft.com/office/drawing/2007/8/2/chart" Requires="c14">
+      <c14:style val="102"/>
+    </mc:Choice>
+    <mc:Fallback>
+      <c:style val="2"/>
+    </mc:Fallback>
+  </mc:AlternateContent>
+  <c:chart>
+    <c:title>
+      <c:tx>
+        <c:rich>
+          <a:bodyPr rot="0" spcFirstLastPara="1" vertOverflow="ellipsis" vert="horz" wrap="square" anchor="ctr" anchorCtr="1"/>
+          <a:lstStyle/>
+          <a:p>
+            <a:pPr>
+              <a:defRPr sz="1600" b="1" i="0" u="none" strike="noStrike" kern="1200" cap="all" spc="120" normalizeH="0" baseline="0">
+                <a:solidFill>
+                  <a:schemeClr val="tx1">
+                    <a:lumMod val="65000"/>
+                    <a:lumOff val="35000"/>
+                  </a:schemeClr>
+                </a:solidFill>
+                <a:latin typeface="+mn-lt"/>
+                <a:ea typeface="+mn-ea"/>
+                <a:cs typeface="+mn-cs"/>
+              </a:defRPr>
+            </a:pPr>
+            <a:r>
+              <a:rPr lang="da-DK"/>
+              <a:t>Burn down chart - Sprint 7</a:t>
+            </a:r>
+          </a:p>
+        </c:rich>
+      </c:tx>
+      <c:layout>
+        <c:manualLayout>
+          <c:xMode val="edge"/>
+          <c:yMode val="edge"/>
+          <c:x val="0.26776767848023303"/>
+          <c:y val="2.1607011560318298E-2"/>
+        </c:manualLayout>
+      </c:layout>
+      <c:overlay val="0"/>
+      <c:spPr>
+        <a:noFill/>
+        <a:ln>
+          <a:noFill/>
+        </a:ln>
+        <a:effectLst/>
+      </c:spPr>
+      <c:txPr>
+        <a:bodyPr rot="0" spcFirstLastPara="1" vertOverflow="ellipsis" vert="horz" wrap="square" anchor="ctr" anchorCtr="1"/>
+        <a:lstStyle/>
+        <a:p>
+          <a:pPr>
+            <a:defRPr sz="1600" b="1" i="0" u="none" strike="noStrike" kern="1200" cap="all" spc="120" normalizeH="0" baseline="0">
+              <a:solidFill>
+                <a:schemeClr val="tx1">
+                  <a:lumMod val="65000"/>
+                  <a:lumOff val="35000"/>
+                </a:schemeClr>
+              </a:solidFill>
+              <a:latin typeface="+mn-lt"/>
+              <a:ea typeface="+mn-ea"/>
+              <a:cs typeface="+mn-cs"/>
+            </a:defRPr>
+          </a:pPr>
+          <a:endParaRPr lang="da-DK"/>
+        </a:p>
+      </c:txPr>
+    </c:title>
+    <c:autoTitleDeleted val="0"/>
+    <c:plotArea>
+      <c:layout/>
+      <c:lineChart>
+        <c:grouping val="standard"/>
+        <c:varyColors val="0"/>
+        <c:ser>
+          <c:idx val="0"/>
+          <c:order val="0"/>
+          <c:tx>
+            <c:v>Aktuelle</c:v>
+          </c:tx>
+          <c:spPr>
+            <a:ln w="22225" cap="rnd">
+              <a:solidFill>
+                <a:schemeClr val="accent1"/>
+              </a:solidFill>
+              <a:round/>
+            </a:ln>
+            <a:effectLst/>
+          </c:spPr>
+          <c:marker>
+            <c:symbol val="square"/>
+            <c:size val="6"/>
+            <c:spPr>
+              <a:solidFill>
+                <a:schemeClr val="accent1"/>
+              </a:solidFill>
+              <a:ln w="9525">
+                <a:solidFill>
+                  <a:schemeClr val="accent1"/>
+                </a:solidFill>
+                <a:round/>
+              </a:ln>
+              <a:effectLst/>
+            </c:spPr>
+          </c:marker>
+          <c:cat>
+            <c:numRef>
+              <c:f>'Ark1'!$H$3:$H$12</c:f>
+              <c:numCache>
+                <c:formatCode>General</c:formatCode>
+                <c:ptCount val="10"/>
+                <c:pt idx="0">
+                  <c:v>1</c:v>
+                </c:pt>
+                <c:pt idx="1">
+                  <c:v>2</c:v>
+                </c:pt>
+                <c:pt idx="2">
+                  <c:v>3</c:v>
+                </c:pt>
+                <c:pt idx="3">
+                  <c:v>4</c:v>
+                </c:pt>
+                <c:pt idx="4">
+                  <c:v>5</c:v>
+                </c:pt>
+                <c:pt idx="5">
+                  <c:v>6</c:v>
+                </c:pt>
+                <c:pt idx="6">
+                  <c:v>7</c:v>
+                </c:pt>
+                <c:pt idx="7">
+                  <c:v>8</c:v>
+                </c:pt>
+                <c:pt idx="8">
+                  <c:v>9</c:v>
+                </c:pt>
+                <c:pt idx="9">
+                  <c:v>10</c:v>
+                </c:pt>
+              </c:numCache>
+            </c:numRef>
+          </c:cat>
+          <c:val>
+            <c:numRef>
+              <c:f>'Ark1'!$J$3:$J$17</c:f>
+              <c:numCache>
+                <c:formatCode>0.0</c:formatCode>
+                <c:ptCount val="10"/>
+                <c:pt idx="0">
+                  <c:v>161</c:v>
+                </c:pt>
+                <c:pt idx="1">
+                  <c:v>145</c:v>
+                </c:pt>
+                <c:pt idx="2">
+                  <c:v>134</c:v>
+                </c:pt>
+                <c:pt idx="3">
+                  <c:v>129</c:v>
+                </c:pt>
+                <c:pt idx="4">
+                  <c:v>125</c:v>
+                </c:pt>
+                <c:pt idx="5">
+                  <c:v>91</c:v>
+                </c:pt>
+                <c:pt idx="6">
+                  <c:v>66</c:v>
+                </c:pt>
+                <c:pt idx="7">
+                  <c:v>50</c:v>
+                </c:pt>
+                <c:pt idx="8">
+                  <c:v>20</c:v>
+                </c:pt>
+                <c:pt idx="9">
+                  <c:v>9</c:v>
+                </c:pt>
+              </c:numCache>
+            </c:numRef>
+          </c:val>
+          <c:smooth val="0"/>
+          <c:extLst>
+            <c:ext xmlns:c16="http://schemas.microsoft.com/office/drawing/2014/chart" uri="{C3380CC4-5D6E-409C-BE32-E72D297353CC}">
+              <c16:uniqueId val="{00000000-5BA9-4EDA-964D-41FBBD8CE9DF}"/>
+            </c:ext>
+          </c:extLst>
+        </c:ser>
+        <c:ser>
+          <c:idx val="1"/>
+          <c:order val="1"/>
+          <c:tx>
+            <c:v>Ideele</c:v>
+          </c:tx>
+          <c:spPr>
+            <a:ln w="22225" cap="rnd">
+              <a:solidFill>
+                <a:schemeClr val="accent2"/>
+              </a:solidFill>
+              <a:round/>
+            </a:ln>
+            <a:effectLst/>
+          </c:spPr>
+          <c:marker>
+            <c:symbol val="diamond"/>
+            <c:size val="6"/>
+            <c:spPr>
+              <a:solidFill>
+                <a:schemeClr val="accent2"/>
+              </a:solidFill>
+              <a:ln w="9525">
+                <a:solidFill>
+                  <a:schemeClr val="accent2"/>
+                </a:solidFill>
+                <a:round/>
+              </a:ln>
+              <a:effectLst/>
+            </c:spPr>
+          </c:marker>
+          <c:cat>
+            <c:numRef>
+              <c:f>'Ark1'!$H$3:$H$12</c:f>
+              <c:numCache>
+                <c:formatCode>General</c:formatCode>
+                <c:ptCount val="10"/>
+                <c:pt idx="0">
+                  <c:v>1</c:v>
+                </c:pt>
+                <c:pt idx="1">
+                  <c:v>2</c:v>
+                </c:pt>
+                <c:pt idx="2">
+                  <c:v>3</c:v>
+                </c:pt>
+                <c:pt idx="3">
+                  <c:v>4</c:v>
+                </c:pt>
+                <c:pt idx="4">
+                  <c:v>5</c:v>
+                </c:pt>
+                <c:pt idx="5">
+                  <c:v>6</c:v>
+                </c:pt>
+                <c:pt idx="6">
+                  <c:v>7</c:v>
+                </c:pt>
+                <c:pt idx="7">
+                  <c:v>8</c:v>
+                </c:pt>
+                <c:pt idx="8">
+                  <c:v>9</c:v>
+                </c:pt>
+                <c:pt idx="9">
+                  <c:v>10</c:v>
+                </c:pt>
+              </c:numCache>
+            </c:numRef>
+          </c:cat>
+          <c:val>
+            <c:numRef>
+              <c:f>'Ark1'!$I$3:$I$17</c:f>
+              <c:numCache>
+                <c:formatCode>0.0</c:formatCode>
+                <c:ptCount val="10"/>
+                <c:pt idx="0">
+                  <c:v>160.19999999999999</c:v>
+                </c:pt>
+                <c:pt idx="1">
+                  <c:v>142.39999999999998</c:v>
+                </c:pt>
+                <c:pt idx="2">
+                  <c:v>124.59999999999998</c:v>
+                </c:pt>
+                <c:pt idx="3">
+                  <c:v>106.79999999999998</c:v>
+                </c:pt>
+                <c:pt idx="4">
+                  <c:v>88.999999999999986</c:v>
+                </c:pt>
+                <c:pt idx="5">
+                  <c:v>71.199999999999989</c:v>
+                </c:pt>
+                <c:pt idx="6">
+                  <c:v>53.399999999999991</c:v>
+                </c:pt>
+                <c:pt idx="7">
+                  <c:v>35.599999999999994</c:v>
+                </c:pt>
+                <c:pt idx="8">
+                  <c:v>17.799999999999994</c:v>
+                </c:pt>
+                <c:pt idx="9">
+                  <c:v>0</c:v>
+                </c:pt>
+              </c:numCache>
+            </c:numRef>
+          </c:val>
+          <c:smooth val="0"/>
+          <c:extLst>
+            <c:ext xmlns:c16="http://schemas.microsoft.com/office/drawing/2014/chart" uri="{C3380CC4-5D6E-409C-BE32-E72D297353CC}">
+              <c16:uniqueId val="{00000001-5BA9-4EDA-964D-41FBBD8CE9DF}"/>
             </c:ext>
           </c:extLst>
         </c:ser>
@@ -22300,6 +24858,46 @@
 </file>
 
 <file path=word/charts/colors2.xml><?xml version="1.0" encoding="utf-8"?>
+<cs:colorStyle xmlns:cs="http://schemas.microsoft.com/office/drawing/2012/chartStyle" xmlns:a="http://schemas.openxmlformats.org/drawingml/2006/main" meth="cycle" id="10">
+  <a:schemeClr val="accent1"/>
+  <a:schemeClr val="accent2"/>
+  <a:schemeClr val="accent3"/>
+  <a:schemeClr val="accent4"/>
+  <a:schemeClr val="accent5"/>
+  <a:schemeClr val="accent6"/>
+  <cs:variation/>
+  <cs:variation>
+    <a:lumMod val="60000"/>
+  </cs:variation>
+  <cs:variation>
+    <a:lumMod val="80000"/>
+    <a:lumOff val="20000"/>
+  </cs:variation>
+  <cs:variation>
+    <a:lumMod val="80000"/>
+  </cs:variation>
+  <cs:variation>
+    <a:lumMod val="60000"/>
+    <a:lumOff val="40000"/>
+  </cs:variation>
+  <cs:variation>
+    <a:lumMod val="50000"/>
+  </cs:variation>
+  <cs:variation>
+    <a:lumMod val="70000"/>
+    <a:lumOff val="30000"/>
+  </cs:variation>
+  <cs:variation>
+    <a:lumMod val="70000"/>
+  </cs:variation>
+  <cs:variation>
+    <a:lumMod val="50000"/>
+    <a:lumOff val="50000"/>
+  </cs:variation>
+</cs:colorStyle>
+</file>
+
+<file path=word/charts/colors3.xml><?xml version="1.0" encoding="utf-8"?>
 <cs:colorStyle xmlns:cs="http://schemas.microsoft.com/office/drawing/2012/chartStyle" xmlns:a="http://schemas.openxmlformats.org/drawingml/2006/main" meth="cycle" id="10">
   <a:schemeClr val="accent1"/>
   <a:schemeClr val="accent2"/>
@@ -23381,6 +25979,527 @@
 </cs:chartStyle>
 </file>
 
+<file path=word/charts/style3.xml><?xml version="1.0" encoding="utf-8"?>
+<cs:chartStyle xmlns:cs="http://schemas.microsoft.com/office/drawing/2012/chartStyle" xmlns:a="http://schemas.openxmlformats.org/drawingml/2006/main" id="239">
+  <cs:axisTitle>
+    <cs:lnRef idx="0"/>
+    <cs:fillRef idx="0"/>
+    <cs:effectRef idx="0"/>
+    <cs:fontRef idx="minor">
+      <a:schemeClr val="tx1">
+        <a:lumMod val="65000"/>
+        <a:lumOff val="35000"/>
+      </a:schemeClr>
+    </cs:fontRef>
+    <cs:defRPr sz="900" kern="1200" cap="all"/>
+  </cs:axisTitle>
+  <cs:categoryAxis>
+    <cs:lnRef idx="0"/>
+    <cs:fillRef idx="0"/>
+    <cs:effectRef idx="0"/>
+    <cs:fontRef idx="minor">
+      <a:schemeClr val="tx1">
+        <a:lumMod val="65000"/>
+        <a:lumOff val="35000"/>
+      </a:schemeClr>
+    </cs:fontRef>
+    <cs:spPr>
+      <a:ln w="9525" cap="flat" cmpd="sng" algn="ctr">
+        <a:solidFill>
+          <a:schemeClr val="tx1">
+            <a:lumMod val="15000"/>
+            <a:lumOff val="85000"/>
+          </a:schemeClr>
+        </a:solidFill>
+        <a:round/>
+      </a:ln>
+    </cs:spPr>
+    <cs:defRPr sz="800" kern="1200" cap="all" spc="120" normalizeH="0" baseline="0"/>
+  </cs:categoryAxis>
+  <cs:chartArea mods="allowNoFillOverride allowNoLineOverride">
+    <cs:lnRef idx="0"/>
+    <cs:fillRef idx="0"/>
+    <cs:effectRef idx="0"/>
+    <cs:fontRef idx="minor">
+      <a:schemeClr val="dk1"/>
+    </cs:fontRef>
+    <cs:spPr>
+      <a:solidFill>
+        <a:schemeClr val="lt1"/>
+      </a:solidFill>
+      <a:ln w="9525" cap="flat" cmpd="sng" algn="ctr">
+        <a:solidFill>
+          <a:schemeClr val="tx1">
+            <a:lumMod val="15000"/>
+            <a:lumOff val="85000"/>
+          </a:schemeClr>
+        </a:solidFill>
+        <a:round/>
+      </a:ln>
+    </cs:spPr>
+    <cs:defRPr sz="900" kern="1200"/>
+  </cs:chartArea>
+  <cs:dataLabel>
+    <cs:lnRef idx="0"/>
+    <cs:fillRef idx="0"/>
+    <cs:effectRef idx="0"/>
+    <cs:fontRef idx="minor">
+      <a:schemeClr val="tx1">
+        <a:lumMod val="50000"/>
+        <a:lumOff val="50000"/>
+      </a:schemeClr>
+    </cs:fontRef>
+    <cs:defRPr sz="900" b="0" i="0" u="none" strike="noStrike" kern="1200" baseline="0"/>
+  </cs:dataLabel>
+  <cs:dataLabelCallout>
+    <cs:lnRef idx="0"/>
+    <cs:fillRef idx="0"/>
+    <cs:effectRef idx="0"/>
+    <cs:fontRef idx="minor">
+      <a:schemeClr val="dk1">
+        <a:lumMod val="65000"/>
+        <a:lumOff val="35000"/>
+      </a:schemeClr>
+    </cs:fontRef>
+    <cs:spPr>
+      <a:solidFill>
+        <a:schemeClr val="lt1"/>
+      </a:solidFill>
+      <a:ln>
+        <a:solidFill>
+          <a:schemeClr val="dk1">
+            <a:lumMod val="25000"/>
+            <a:lumOff val="75000"/>
+          </a:schemeClr>
+        </a:solidFill>
+      </a:ln>
+    </cs:spPr>
+    <cs:defRPr sz="900" kern="1200"/>
+    <cs:bodyPr rot="0" spcFirstLastPara="1" vertOverflow="clip" horzOverflow="clip" vert="horz" wrap="square" lIns="36576" tIns="18288" rIns="36576" bIns="18288" anchor="ctr" anchorCtr="1">
+      <a:spAutoFit/>
+    </cs:bodyPr>
+  </cs:dataLabelCallout>
+  <cs:dataPoint>
+    <cs:lnRef idx="0"/>
+    <cs:fillRef idx="0">
+      <cs:styleClr val="auto"/>
+    </cs:fillRef>
+    <cs:effectRef idx="0"/>
+    <cs:fontRef idx="minor">
+      <a:schemeClr val="dk1"/>
+    </cs:fontRef>
+    <cs:spPr>
+      <a:solidFill>
+        <a:schemeClr val="phClr"/>
+      </a:solidFill>
+    </cs:spPr>
+  </cs:dataPoint>
+  <cs:dataPoint3D>
+    <cs:lnRef idx="0"/>
+    <cs:fillRef idx="0">
+      <cs:styleClr val="auto"/>
+    </cs:fillRef>
+    <cs:effectRef idx="0"/>
+    <cs:fontRef idx="minor">
+      <a:schemeClr val="dk1"/>
+    </cs:fontRef>
+    <cs:spPr>
+      <a:solidFill>
+        <a:schemeClr val="phClr"/>
+      </a:solidFill>
+    </cs:spPr>
+  </cs:dataPoint3D>
+  <cs:dataPointLine>
+    <cs:lnRef idx="0">
+      <cs:styleClr val="auto"/>
+    </cs:lnRef>
+    <cs:fillRef idx="0"/>
+    <cs:effectRef idx="0"/>
+    <cs:fontRef idx="minor">
+      <a:schemeClr val="dk1"/>
+    </cs:fontRef>
+    <cs:spPr>
+      <a:ln w="22225" cap="rnd">
+        <a:solidFill>
+          <a:schemeClr val="phClr"/>
+        </a:solidFill>
+        <a:round/>
+      </a:ln>
+    </cs:spPr>
+  </cs:dataPointLine>
+  <cs:dataPointMarker>
+    <cs:lnRef idx="0">
+      <cs:styleClr val="auto"/>
+    </cs:lnRef>
+    <cs:fillRef idx="0">
+      <cs:styleClr val="auto"/>
+    </cs:fillRef>
+    <cs:effectRef idx="0"/>
+    <cs:fontRef idx="minor">
+      <a:schemeClr val="dk1"/>
+    </cs:fontRef>
+    <cs:spPr>
+      <a:solidFill>
+        <a:schemeClr val="phClr"/>
+      </a:solidFill>
+      <a:ln w="9525">
+        <a:solidFill>
+          <a:schemeClr val="phClr"/>
+        </a:solidFill>
+        <a:round/>
+      </a:ln>
+    </cs:spPr>
+  </cs:dataPointMarker>
+  <cs:dataPointMarkerLayout size="6"/>
+  <cs:dataPointWireframe>
+    <cs:lnRef idx="0">
+      <cs:styleClr val="auto"/>
+    </cs:lnRef>
+    <cs:fillRef idx="0"/>
+    <cs:effectRef idx="0"/>
+    <cs:fontRef idx="minor">
+      <a:schemeClr val="dk1"/>
+    </cs:fontRef>
+    <cs:spPr>
+      <a:ln w="9525" cap="rnd">
+        <a:solidFill>
+          <a:schemeClr val="phClr"/>
+        </a:solidFill>
+        <a:round/>
+      </a:ln>
+    </cs:spPr>
+  </cs:dataPointWireframe>
+  <cs:dataTable>
+    <cs:lnRef idx="0"/>
+    <cs:fillRef idx="0"/>
+    <cs:effectRef idx="0"/>
+    <cs:fontRef idx="minor">
+      <a:schemeClr val="tx1">
+        <a:lumMod val="65000"/>
+        <a:lumOff val="35000"/>
+      </a:schemeClr>
+    </cs:fontRef>
+    <cs:spPr>
+      <a:ln w="9525">
+        <a:solidFill>
+          <a:schemeClr val="tx1">
+            <a:lumMod val="15000"/>
+            <a:lumOff val="85000"/>
+          </a:schemeClr>
+        </a:solidFill>
+      </a:ln>
+    </cs:spPr>
+    <cs:defRPr sz="900" kern="1200"/>
+  </cs:dataTable>
+  <cs:downBar>
+    <cs:lnRef idx="0"/>
+    <cs:fillRef idx="0"/>
+    <cs:effectRef idx="0"/>
+    <cs:fontRef idx="minor">
+      <a:schemeClr val="dk1"/>
+    </cs:fontRef>
+    <cs:spPr>
+      <a:solidFill>
+        <a:schemeClr val="dk1">
+          <a:lumMod val="75000"/>
+          <a:lumOff val="25000"/>
+        </a:schemeClr>
+      </a:solidFill>
+      <a:ln w="9525">
+        <a:solidFill>
+          <a:schemeClr val="tx1">
+            <a:lumMod val="15000"/>
+            <a:lumOff val="85000"/>
+          </a:schemeClr>
+        </a:solidFill>
+      </a:ln>
+    </cs:spPr>
+  </cs:downBar>
+  <cs:dropLine>
+    <cs:lnRef idx="0"/>
+    <cs:fillRef idx="0"/>
+    <cs:effectRef idx="0"/>
+    <cs:fontRef idx="minor">
+      <a:schemeClr val="dk1"/>
+    </cs:fontRef>
+    <cs:spPr>
+      <a:ln w="9525">
+        <a:solidFill>
+          <a:schemeClr val="tx1">
+            <a:lumMod val="35000"/>
+            <a:lumOff val="65000"/>
+          </a:schemeClr>
+        </a:solidFill>
+      </a:ln>
+    </cs:spPr>
+  </cs:dropLine>
+  <cs:errorBar>
+    <cs:lnRef idx="0"/>
+    <cs:fillRef idx="0"/>
+    <cs:effectRef idx="0"/>
+    <cs:fontRef idx="minor">
+      <a:schemeClr val="dk1"/>
+    </cs:fontRef>
+    <cs:spPr>
+      <a:ln w="9525">
+        <a:solidFill>
+          <a:schemeClr val="tx1">
+            <a:lumMod val="65000"/>
+            <a:lumOff val="35000"/>
+          </a:schemeClr>
+        </a:solidFill>
+        <a:round/>
+      </a:ln>
+    </cs:spPr>
+  </cs:errorBar>
+  <cs:floor>
+    <cs:lnRef idx="0"/>
+    <cs:fillRef idx="0"/>
+    <cs:effectRef idx="0"/>
+    <cs:fontRef idx="minor">
+      <a:schemeClr val="dk1"/>
+    </cs:fontRef>
+  </cs:floor>
+  <cs:gridlineMajor>
+    <cs:lnRef idx="0"/>
+    <cs:fillRef idx="0"/>
+    <cs:effectRef idx="0"/>
+    <cs:fontRef idx="minor">
+      <a:schemeClr val="dk1"/>
+    </cs:fontRef>
+    <cs:spPr>
+      <a:ln w="9525" cap="flat" cmpd="sng" algn="ctr">
+        <a:solidFill>
+          <a:schemeClr val="tx1">
+            <a:lumMod val="15000"/>
+            <a:lumOff val="85000"/>
+          </a:schemeClr>
+        </a:solidFill>
+        <a:round/>
+      </a:ln>
+    </cs:spPr>
+  </cs:gridlineMajor>
+  <cs:gridlineMinor>
+    <cs:lnRef idx="0"/>
+    <cs:fillRef idx="0"/>
+    <cs:effectRef idx="0"/>
+    <cs:fontRef idx="minor">
+      <a:schemeClr val="dk1"/>
+    </cs:fontRef>
+    <cs:spPr>
+      <a:ln>
+        <a:solidFill>
+          <a:schemeClr val="tx1">
+            <a:lumMod val="5000"/>
+            <a:lumOff val="95000"/>
+          </a:schemeClr>
+        </a:solidFill>
+      </a:ln>
+    </cs:spPr>
+  </cs:gridlineMinor>
+  <cs:hiLoLine>
+    <cs:lnRef idx="0"/>
+    <cs:fillRef idx="0"/>
+    <cs:effectRef idx="0"/>
+    <cs:fontRef idx="minor">
+      <a:schemeClr val="dk1"/>
+    </cs:fontRef>
+    <cs:spPr>
+      <a:ln w="9525">
+        <a:solidFill>
+          <a:schemeClr val="tx1">
+            <a:lumMod val="50000"/>
+            <a:lumOff val="50000"/>
+          </a:schemeClr>
+        </a:solidFill>
+      </a:ln>
+    </cs:spPr>
+  </cs:hiLoLine>
+  <cs:leaderLine>
+    <cs:lnRef idx="0"/>
+    <cs:fillRef idx="0"/>
+    <cs:effectRef idx="0"/>
+    <cs:fontRef idx="minor">
+      <a:schemeClr val="dk1"/>
+    </cs:fontRef>
+    <cs:spPr>
+      <a:ln w="9525">
+        <a:solidFill>
+          <a:schemeClr val="tx1">
+            <a:lumMod val="35000"/>
+            <a:lumOff val="65000"/>
+          </a:schemeClr>
+        </a:solidFill>
+      </a:ln>
+    </cs:spPr>
+  </cs:leaderLine>
+  <cs:legend>
+    <cs:lnRef idx="0"/>
+    <cs:fillRef idx="0"/>
+    <cs:effectRef idx="0"/>
+    <cs:fontRef idx="minor">
+      <a:schemeClr val="tx1">
+        <a:lumMod val="65000"/>
+        <a:lumOff val="35000"/>
+      </a:schemeClr>
+    </cs:fontRef>
+    <cs:defRPr sz="900" kern="1200"/>
+  </cs:legend>
+  <cs:plotArea mods="allowNoFillOverride allowNoLineOverride">
+    <cs:lnRef idx="0"/>
+    <cs:fillRef idx="0"/>
+    <cs:effectRef idx="0"/>
+    <cs:fontRef idx="minor">
+      <a:schemeClr val="dk1"/>
+    </cs:fontRef>
+  </cs:plotArea>
+  <cs:plotArea3D mods="allowNoFillOverride allowNoLineOverride">
+    <cs:lnRef idx="0"/>
+    <cs:fillRef idx="0"/>
+    <cs:effectRef idx="0"/>
+    <cs:fontRef idx="minor">
+      <a:schemeClr val="dk1"/>
+    </cs:fontRef>
+  </cs:plotArea3D>
+  <cs:seriesAxis>
+    <cs:lnRef idx="0"/>
+    <cs:fillRef idx="0"/>
+    <cs:effectRef idx="0"/>
+    <cs:fontRef idx="minor">
+      <a:schemeClr val="tx1">
+        <a:lumMod val="65000"/>
+        <a:lumOff val="35000"/>
+      </a:schemeClr>
+    </cs:fontRef>
+    <cs:spPr>
+      <a:ln w="9525" cap="flat" cmpd="sng" algn="ctr">
+        <a:solidFill>
+          <a:schemeClr val="tx1">
+            <a:lumMod val="15000"/>
+            <a:lumOff val="85000"/>
+          </a:schemeClr>
+        </a:solidFill>
+        <a:round/>
+      </a:ln>
+    </cs:spPr>
+    <cs:defRPr sz="900" kern="1200"/>
+  </cs:seriesAxis>
+  <cs:seriesLine>
+    <cs:lnRef idx="0"/>
+    <cs:fillRef idx="0"/>
+    <cs:effectRef idx="0"/>
+    <cs:fontRef idx="minor">
+      <a:schemeClr val="dk1"/>
+    </cs:fontRef>
+    <cs:spPr>
+      <a:ln w="9525">
+        <a:solidFill>
+          <a:schemeClr val="tx1">
+            <a:lumMod val="35000"/>
+            <a:lumOff val="65000"/>
+          </a:schemeClr>
+        </a:solidFill>
+        <a:round/>
+      </a:ln>
+    </cs:spPr>
+  </cs:seriesLine>
+  <cs:title>
+    <cs:lnRef idx="0"/>
+    <cs:fillRef idx="0"/>
+    <cs:effectRef idx="0"/>
+    <cs:fontRef idx="minor">
+      <a:schemeClr val="tx1">
+        <a:lumMod val="65000"/>
+        <a:lumOff val="35000"/>
+      </a:schemeClr>
+    </cs:fontRef>
+    <cs:defRPr sz="1600" b="1" kern="1200" cap="all" spc="120" normalizeH="0" baseline="0"/>
+  </cs:title>
+  <cs:trendline>
+    <cs:lnRef idx="0">
+      <cs:styleClr val="auto"/>
+    </cs:lnRef>
+    <cs:fillRef idx="0"/>
+    <cs:effectRef idx="0"/>
+    <cs:fontRef idx="minor">
+      <a:schemeClr val="dk1"/>
+    </cs:fontRef>
+    <cs:spPr>
+      <a:ln w="19050" cap="rnd">
+        <a:solidFill>
+          <a:schemeClr val="phClr"/>
+        </a:solidFill>
+        <a:prstDash val="sysDash"/>
+      </a:ln>
+    </cs:spPr>
+  </cs:trendline>
+  <cs:trendlineLabel>
+    <cs:lnRef idx="0"/>
+    <cs:fillRef idx="0"/>
+    <cs:effectRef idx="0"/>
+    <cs:fontRef idx="minor">
+      <a:schemeClr val="tx1">
+        <a:lumMod val="65000"/>
+        <a:lumOff val="35000"/>
+      </a:schemeClr>
+    </cs:fontRef>
+    <cs:defRPr sz="800" kern="1200"/>
+  </cs:trendlineLabel>
+  <cs:upBar>
+    <cs:lnRef idx="0"/>
+    <cs:fillRef idx="0"/>
+    <cs:effectRef idx="0"/>
+    <cs:fontRef idx="minor">
+      <a:schemeClr val="dk1"/>
+    </cs:fontRef>
+    <cs:spPr>
+      <a:solidFill>
+        <a:schemeClr val="lt1"/>
+      </a:solidFill>
+      <a:ln w="9525">
+        <a:solidFill>
+          <a:schemeClr val="tx1">
+            <a:lumMod val="65000"/>
+            <a:lumOff val="35000"/>
+          </a:schemeClr>
+        </a:solidFill>
+      </a:ln>
+    </cs:spPr>
+  </cs:upBar>
+  <cs:valueAxis>
+    <cs:lnRef idx="0"/>
+    <cs:fillRef idx="0"/>
+    <cs:effectRef idx="0"/>
+    <cs:fontRef idx="minor">
+      <a:schemeClr val="tx1">
+        <a:lumMod val="65000"/>
+        <a:lumOff val="35000"/>
+      </a:schemeClr>
+    </cs:fontRef>
+    <cs:spPr>
+      <a:ln w="9525" cap="flat" cmpd="sng" algn="ctr">
+        <a:solidFill>
+          <a:schemeClr val="dk1">
+            <a:lumMod val="15000"/>
+            <a:lumOff val="85000"/>
+          </a:schemeClr>
+        </a:solidFill>
+        <a:round/>
+      </a:ln>
+    </cs:spPr>
+    <cs:defRPr sz="900" kern="1200"/>
+  </cs:valueAxis>
+  <cs:wall>
+    <cs:lnRef idx="0"/>
+    <cs:fillRef idx="0"/>
+    <cs:effectRef idx="0"/>
+    <cs:fontRef idx="minor">
+      <a:schemeClr val="dk1"/>
+    </cs:fontRef>
+  </cs:wall>
+</cs:chartStyle>
+</file>
+
 <file path=word/theme/theme1.xml><?xml version="1.0" encoding="utf-8"?>
 <a:theme xmlns:a="http://schemas.openxmlformats.org/drawingml/2006/main" name="Office-tema">
   <a:themeElements>
@@ -23681,7 +26800,7 @@
 </file>
 
 <file path=customXml/itemProps1.xml><?xml version="1.0" encoding="utf-8"?>
-<ds:datastoreItem xmlns:ds="http://schemas.openxmlformats.org/officeDocument/2006/customXml" ds:itemID="{332A8A99-7990-4A41-98C7-BB35435E5010}">
+<ds:datastoreItem xmlns:ds="http://schemas.openxmlformats.org/officeDocument/2006/customXml" ds:itemID="{4FAFCA8C-6C8F-45A1-81EE-723BBBFCECF4}">
   <ds:schemaRefs>
     <ds:schemaRef ds:uri="http://schemas.openxmlformats.org/officeDocument/2006/bibliography"/>
   </ds:schemaRefs>

</xml_diff>